<commit_message>
TS 4.3 and 4.4 Tamil Kramam 22/10/2021
</commit_message>
<xml_diff>
--- a/TS-Kramam/TS-4.4/TS 4.4 Sanskrit Krama Paatam Corrections.docx
+++ b/TS-Kramam/TS-4.4/TS 4.4 Sanskrit Krama Paatam Corrections.docx
@@ -1,6 +1,6 @@
 
 <file path=word/document.xml><?xml version="1.0" encoding="utf-8"?>
-<w:document xmlns:wpc="http://schemas.microsoft.com/office/word/2010/wordprocessingCanvas" xmlns:cx="http://schemas.microsoft.com/office/drawing/2014/chartex" xmlns:cx1="http://schemas.microsoft.com/office/drawing/2015/9/8/chartex" xmlns:mc="http://schemas.openxmlformats.org/markup-compatibility/2006" xmlns:o="urn:schemas-microsoft-com:office:office" xmlns:r="http://schemas.openxmlformats.org/officeDocument/2006/relationships" xmlns:m="http://schemas.openxmlformats.org/officeDocument/2006/math" xmlns:v="urn:schemas-microsoft-com:vml" xmlns:wp14="http://schemas.microsoft.com/office/word/2010/wordprocessingDrawing" xmlns:wp="http://schemas.openxmlformats.org/drawingml/2006/wordprocessingDrawing" xmlns:w10="urn:schemas-microsoft-com:office:word" xmlns:w="http://schemas.openxmlformats.org/wordprocessingml/2006/main" xmlns:w14="http://schemas.microsoft.com/office/word/2010/wordml" xmlns:w15="http://schemas.microsoft.com/office/word/2012/wordml" xmlns:w16se="http://schemas.microsoft.com/office/word/2015/wordml/symex" xmlns:wpg="http://schemas.microsoft.com/office/word/2010/wordprocessingGroup" xmlns:wpi="http://schemas.microsoft.com/office/word/2010/wordprocessingInk" xmlns:wne="http://schemas.microsoft.com/office/word/2006/wordml" xmlns:wps="http://schemas.microsoft.com/office/word/2010/wordprocessingShape" mc:Ignorable="w14 w15 w16se wp14">
+<w:document xmlns:wpc="http://schemas.microsoft.com/office/word/2010/wordprocessingCanvas" xmlns:cx="http://schemas.microsoft.com/office/drawing/2014/chartex" xmlns:cx1="http://schemas.microsoft.com/office/drawing/2015/9/8/chartex" xmlns:cx2="http://schemas.microsoft.com/office/drawing/2015/10/21/chartex" xmlns:cx3="http://schemas.microsoft.com/office/drawing/2016/5/9/chartex" xmlns:cx4="http://schemas.microsoft.com/office/drawing/2016/5/10/chartex" xmlns:cx5="http://schemas.microsoft.com/office/drawing/2016/5/11/chartex" xmlns:cx6="http://schemas.microsoft.com/office/drawing/2016/5/12/chartex" xmlns:cx7="http://schemas.microsoft.com/office/drawing/2016/5/13/chartex" xmlns:cx8="http://schemas.microsoft.com/office/drawing/2016/5/14/chartex" xmlns:mc="http://schemas.openxmlformats.org/markup-compatibility/2006" xmlns:aink="http://schemas.microsoft.com/office/drawing/2016/ink" xmlns:am3d="http://schemas.microsoft.com/office/drawing/2017/model3d" xmlns:o="urn:schemas-microsoft-com:office:office" xmlns:r="http://schemas.openxmlformats.org/officeDocument/2006/relationships" xmlns:m="http://schemas.openxmlformats.org/officeDocument/2006/math" xmlns:v="urn:schemas-microsoft-com:vml" xmlns:wp14="http://schemas.microsoft.com/office/word/2010/wordprocessingDrawing" xmlns:wp="http://schemas.openxmlformats.org/drawingml/2006/wordprocessingDrawing" xmlns:w10="urn:schemas-microsoft-com:office:word" xmlns:w="http://schemas.openxmlformats.org/wordprocessingml/2006/main" xmlns:w14="http://schemas.microsoft.com/office/word/2010/wordml" xmlns:w15="http://schemas.microsoft.com/office/word/2012/wordml" xmlns:w16cex="http://schemas.microsoft.com/office/word/2018/wordml/cex" xmlns:w16cid="http://schemas.microsoft.com/office/word/2016/wordml/cid" xmlns:w16="http://schemas.microsoft.com/office/word/2018/wordml" xmlns:w16sdtdh="http://schemas.microsoft.com/office/word/2020/wordml/sdtdatahash" xmlns:w16se="http://schemas.microsoft.com/office/word/2015/wordml/symex" xmlns:wpg="http://schemas.microsoft.com/office/word/2010/wordprocessingGroup" xmlns:wpi="http://schemas.microsoft.com/office/word/2010/wordprocessingInk" xmlns:wne="http://schemas.microsoft.com/office/word/2006/wordml" xmlns:wps="http://schemas.microsoft.com/office/word/2010/wordprocessingShape" mc:Ignorable="w14 w15 w16se w16cid w16 w16cex w16sdtdh wp14">
   <w:body>
     <w:p>
       <w:pPr>
@@ -23,7 +23,6 @@
         </w:rPr>
         <w:t xml:space="preserve">TS </w:t>
       </w:r>
-      <w:proofErr w:type="spellStart"/>
       <w:r>
         <w:rPr>
           <w:b/>
@@ -34,7 +33,6 @@
         </w:rPr>
         <w:t>Krama</w:t>
       </w:r>
-      <w:proofErr w:type="spellEnd"/>
       <w:r>
         <w:rPr>
           <w:b/>
@@ -43,29 +41,7 @@
           <w:szCs w:val="32"/>
           <w:u w:val="single"/>
         </w:rPr>
-        <w:t xml:space="preserve"> </w:t>
-      </w:r>
-      <w:proofErr w:type="spellStart"/>
-      <w:r>
-        <w:rPr>
-          <w:b/>
-          <w:bCs/>
-          <w:sz w:val="32"/>
-          <w:szCs w:val="32"/>
-          <w:u w:val="single"/>
-        </w:rPr>
-        <w:t>Paatam</w:t>
-      </w:r>
-      <w:proofErr w:type="spellEnd"/>
-      <w:r>
-        <w:rPr>
-          <w:b/>
-          <w:bCs/>
-          <w:sz w:val="32"/>
-          <w:szCs w:val="32"/>
-          <w:u w:val="single"/>
-        </w:rPr>
-        <w:t xml:space="preserve"> – TS </w:t>
+        <w:t xml:space="preserve"> Paatam – TS </w:t>
       </w:r>
       <w:r>
         <w:rPr>
@@ -316,19 +292,8 @@
                 <w:sz w:val="28"/>
                 <w:szCs w:val="32"/>
               </w:rPr>
-              <w:t xml:space="preserve">T.S.4.4.1.1 – </w:t>
-            </w:r>
-            <w:proofErr w:type="spellStart"/>
-            <w:r>
-              <w:rPr>
-                <w:rFonts w:cs="Arial"/>
-                <w:b/>
-                <w:sz w:val="28"/>
-                <w:szCs w:val="32"/>
-              </w:rPr>
-              <w:t>Kramam</w:t>
-            </w:r>
-            <w:proofErr w:type="spellEnd"/>
+              <w:t>T.S.4.4.1.1 – Kramam</w:t>
+            </w:r>
           </w:p>
           <w:p>
             <w:pPr>
@@ -348,45 +313,14 @@
                 <w:szCs w:val="32"/>
               </w:rPr>
             </w:pPr>
-            <w:proofErr w:type="spellStart"/>
-            <w:r>
-              <w:rPr>
-                <w:rFonts w:cs="Arial"/>
-                <w:b/>
-                <w:sz w:val="28"/>
-                <w:szCs w:val="32"/>
-              </w:rPr>
-              <w:t>Krama</w:t>
-            </w:r>
-            <w:proofErr w:type="spellEnd"/>
-            <w:r>
-              <w:rPr>
-                <w:rFonts w:cs="Arial"/>
-                <w:b/>
-                <w:sz w:val="28"/>
-                <w:szCs w:val="32"/>
-              </w:rPr>
-              <w:t xml:space="preserve"> </w:t>
-            </w:r>
-            <w:proofErr w:type="spellStart"/>
-            <w:r>
-              <w:rPr>
-                <w:rFonts w:cs="Arial"/>
-                <w:b/>
-                <w:sz w:val="28"/>
-                <w:szCs w:val="32"/>
-              </w:rPr>
-              <w:t>Vaakyam</w:t>
-            </w:r>
-            <w:proofErr w:type="spellEnd"/>
-            <w:r>
-              <w:rPr>
-                <w:rFonts w:cs="Arial"/>
-                <w:b/>
-                <w:sz w:val="28"/>
-                <w:szCs w:val="32"/>
-              </w:rPr>
-              <w:t xml:space="preserve"> No.– 26</w:t>
+            <w:r>
+              <w:rPr>
+                <w:rFonts w:cs="Arial"/>
+                <w:b/>
+                <w:sz w:val="28"/>
+                <w:szCs w:val="32"/>
+              </w:rPr>
+              <w:t>Krama Vaakyam No.– 26</w:t>
             </w:r>
           </w:p>
           <w:p>
@@ -407,25 +341,14 @@
                 <w:szCs w:val="32"/>
               </w:rPr>
             </w:pPr>
-            <w:proofErr w:type="spellStart"/>
-            <w:r>
-              <w:rPr>
-                <w:rFonts w:cs="Arial"/>
-                <w:b/>
-                <w:sz w:val="28"/>
-                <w:szCs w:val="32"/>
-              </w:rPr>
-              <w:t>Panchaati</w:t>
-            </w:r>
-            <w:proofErr w:type="spellEnd"/>
-            <w:r>
-              <w:rPr>
-                <w:rFonts w:cs="Arial"/>
-                <w:b/>
-                <w:sz w:val="28"/>
-                <w:szCs w:val="32"/>
-              </w:rPr>
-              <w:t xml:space="preserve"> No</w:t>
+            <w:r>
+              <w:rPr>
+                <w:rFonts w:cs="Arial"/>
+                <w:b/>
+                <w:sz w:val="28"/>
+                <w:szCs w:val="32"/>
+              </w:rPr>
+              <w:t>Panchaati No</w:t>
             </w:r>
             <w:r>
               <w:rPr>
@@ -738,19 +661,8 @@
                 <w:sz w:val="28"/>
                 <w:szCs w:val="32"/>
               </w:rPr>
-              <w:t xml:space="preserve">T.S.4.4.2.1 – </w:t>
-            </w:r>
-            <w:proofErr w:type="spellStart"/>
-            <w:r>
-              <w:rPr>
-                <w:rFonts w:cs="Arial"/>
-                <w:b/>
-                <w:sz w:val="28"/>
-                <w:szCs w:val="32"/>
-              </w:rPr>
-              <w:t>Kramam</w:t>
-            </w:r>
-            <w:proofErr w:type="spellEnd"/>
+              <w:t>T.S.4.4.2.1 – Kramam</w:t>
+            </w:r>
           </w:p>
           <w:p>
             <w:pPr>
@@ -770,45 +682,14 @@
                 <w:szCs w:val="32"/>
               </w:rPr>
             </w:pPr>
-            <w:proofErr w:type="spellStart"/>
-            <w:r>
-              <w:rPr>
-                <w:rFonts w:cs="Arial"/>
-                <w:b/>
-                <w:sz w:val="28"/>
-                <w:szCs w:val="32"/>
-              </w:rPr>
-              <w:t>Krama</w:t>
-            </w:r>
-            <w:proofErr w:type="spellEnd"/>
-            <w:r>
-              <w:rPr>
-                <w:rFonts w:cs="Arial"/>
-                <w:b/>
-                <w:sz w:val="28"/>
-                <w:szCs w:val="32"/>
-              </w:rPr>
-              <w:t xml:space="preserve"> </w:t>
-            </w:r>
-            <w:proofErr w:type="spellStart"/>
-            <w:r>
-              <w:rPr>
-                <w:rFonts w:cs="Arial"/>
-                <w:b/>
-                <w:sz w:val="28"/>
-                <w:szCs w:val="32"/>
-              </w:rPr>
-              <w:t>Vaakyam</w:t>
-            </w:r>
-            <w:proofErr w:type="spellEnd"/>
-            <w:r>
-              <w:rPr>
-                <w:rFonts w:cs="Arial"/>
-                <w:b/>
-                <w:sz w:val="28"/>
-                <w:szCs w:val="32"/>
-              </w:rPr>
-              <w:t xml:space="preserve"> No.– 10</w:t>
+            <w:r>
+              <w:rPr>
+                <w:rFonts w:cs="Arial"/>
+                <w:b/>
+                <w:sz w:val="28"/>
+                <w:szCs w:val="32"/>
+              </w:rPr>
+              <w:t>Krama Vaakyam No.– 10</w:t>
             </w:r>
           </w:p>
           <w:p>
@@ -829,25 +710,14 @@
                 <w:szCs w:val="32"/>
               </w:rPr>
             </w:pPr>
-            <w:proofErr w:type="spellStart"/>
-            <w:r>
-              <w:rPr>
-                <w:rFonts w:cs="Arial"/>
-                <w:b/>
-                <w:sz w:val="28"/>
-                <w:szCs w:val="32"/>
-              </w:rPr>
-              <w:t>Panchaati</w:t>
-            </w:r>
-            <w:proofErr w:type="spellEnd"/>
-            <w:r>
-              <w:rPr>
-                <w:rFonts w:cs="Arial"/>
-                <w:b/>
-                <w:sz w:val="28"/>
-                <w:szCs w:val="32"/>
-              </w:rPr>
-              <w:t xml:space="preserve"> No</w:t>
+            <w:r>
+              <w:rPr>
+                <w:rFonts w:cs="Arial"/>
+                <w:b/>
+                <w:sz w:val="28"/>
+                <w:szCs w:val="32"/>
+              </w:rPr>
+              <w:t>Panchaati No</w:t>
             </w:r>
             <w:r>
               <w:rPr>
@@ -1190,19 +1060,8 @@
                 <w:sz w:val="28"/>
                 <w:szCs w:val="32"/>
               </w:rPr>
-              <w:t xml:space="preserve">T.S.4.4.2.1 – </w:t>
-            </w:r>
-            <w:proofErr w:type="spellStart"/>
-            <w:r>
-              <w:rPr>
-                <w:rFonts w:cs="Arial"/>
-                <w:b/>
-                <w:sz w:val="28"/>
-                <w:szCs w:val="32"/>
-              </w:rPr>
-              <w:t>Kramam</w:t>
-            </w:r>
-            <w:proofErr w:type="spellEnd"/>
+              <w:t>T.S.4.4.2.1 – Kramam</w:t>
+            </w:r>
           </w:p>
           <w:p>
             <w:pPr>
@@ -1222,45 +1081,14 @@
                 <w:szCs w:val="32"/>
               </w:rPr>
             </w:pPr>
-            <w:proofErr w:type="spellStart"/>
-            <w:r>
-              <w:rPr>
-                <w:rFonts w:cs="Arial"/>
-                <w:b/>
-                <w:sz w:val="28"/>
-                <w:szCs w:val="32"/>
-              </w:rPr>
-              <w:t>Krama</w:t>
-            </w:r>
-            <w:proofErr w:type="spellEnd"/>
-            <w:r>
-              <w:rPr>
-                <w:rFonts w:cs="Arial"/>
-                <w:b/>
-                <w:sz w:val="28"/>
-                <w:szCs w:val="32"/>
-              </w:rPr>
-              <w:t xml:space="preserve"> </w:t>
-            </w:r>
-            <w:proofErr w:type="spellStart"/>
-            <w:r>
-              <w:rPr>
-                <w:rFonts w:cs="Arial"/>
-                <w:b/>
-                <w:sz w:val="28"/>
-                <w:szCs w:val="32"/>
-              </w:rPr>
-              <w:t>Vaakyam</w:t>
-            </w:r>
-            <w:proofErr w:type="spellEnd"/>
-            <w:r>
-              <w:rPr>
-                <w:rFonts w:cs="Arial"/>
-                <w:b/>
-                <w:sz w:val="28"/>
-                <w:szCs w:val="32"/>
-              </w:rPr>
-              <w:t xml:space="preserve"> No.– 28</w:t>
+            <w:r>
+              <w:rPr>
+                <w:rFonts w:cs="Arial"/>
+                <w:b/>
+                <w:sz w:val="28"/>
+                <w:szCs w:val="32"/>
+              </w:rPr>
+              <w:t>Krama Vaakyam No.– 28</w:t>
             </w:r>
           </w:p>
           <w:p>
@@ -1281,25 +1109,14 @@
                 <w:szCs w:val="32"/>
               </w:rPr>
             </w:pPr>
-            <w:proofErr w:type="spellStart"/>
-            <w:r>
-              <w:rPr>
-                <w:rFonts w:cs="Arial"/>
-                <w:b/>
-                <w:sz w:val="28"/>
-                <w:szCs w:val="32"/>
-              </w:rPr>
-              <w:t>Panchaati</w:t>
-            </w:r>
-            <w:proofErr w:type="spellEnd"/>
-            <w:r>
-              <w:rPr>
-                <w:rFonts w:cs="Arial"/>
-                <w:b/>
-                <w:sz w:val="28"/>
-                <w:szCs w:val="32"/>
-              </w:rPr>
-              <w:t xml:space="preserve"> No</w:t>
+            <w:r>
+              <w:rPr>
+                <w:rFonts w:cs="Arial"/>
+                <w:b/>
+                <w:sz w:val="28"/>
+                <w:szCs w:val="32"/>
+              </w:rPr>
+              <w:t>Panchaati No</w:t>
             </w:r>
             <w:r>
               <w:rPr>
@@ -1794,19 +1611,8 @@
                 <w:sz w:val="28"/>
                 <w:szCs w:val="32"/>
               </w:rPr>
-              <w:t xml:space="preserve">T.S.4.4.2.3 – </w:t>
-            </w:r>
-            <w:proofErr w:type="spellStart"/>
-            <w:r>
-              <w:rPr>
-                <w:rFonts w:cs="Arial"/>
-                <w:b/>
-                <w:sz w:val="28"/>
-                <w:szCs w:val="32"/>
-              </w:rPr>
-              <w:t>Kramam</w:t>
-            </w:r>
-            <w:proofErr w:type="spellEnd"/>
+              <w:t>T.S.4.4.2.3 – Kramam</w:t>
+            </w:r>
           </w:p>
           <w:p>
             <w:pPr>
@@ -1826,45 +1632,14 @@
                 <w:szCs w:val="32"/>
               </w:rPr>
             </w:pPr>
-            <w:proofErr w:type="spellStart"/>
-            <w:r>
-              <w:rPr>
-                <w:rFonts w:cs="Arial"/>
-                <w:b/>
-                <w:sz w:val="28"/>
-                <w:szCs w:val="32"/>
-              </w:rPr>
-              <w:t>Krama</w:t>
-            </w:r>
-            <w:proofErr w:type="spellEnd"/>
-            <w:r>
-              <w:rPr>
-                <w:rFonts w:cs="Arial"/>
-                <w:b/>
-                <w:sz w:val="28"/>
-                <w:szCs w:val="32"/>
-              </w:rPr>
-              <w:t xml:space="preserve"> </w:t>
-            </w:r>
-            <w:proofErr w:type="spellStart"/>
-            <w:r>
-              <w:rPr>
-                <w:rFonts w:cs="Arial"/>
-                <w:b/>
-                <w:sz w:val="28"/>
-                <w:szCs w:val="32"/>
-              </w:rPr>
-              <w:t>Vaakyam</w:t>
-            </w:r>
-            <w:proofErr w:type="spellEnd"/>
-            <w:r>
-              <w:rPr>
-                <w:rFonts w:cs="Arial"/>
-                <w:b/>
-                <w:sz w:val="28"/>
-                <w:szCs w:val="32"/>
-              </w:rPr>
-              <w:t xml:space="preserve"> No.– 9</w:t>
+            <w:r>
+              <w:rPr>
+                <w:rFonts w:cs="Arial"/>
+                <w:b/>
+                <w:sz w:val="28"/>
+                <w:szCs w:val="32"/>
+              </w:rPr>
+              <w:t>Krama Vaakyam No.– 9</w:t>
             </w:r>
           </w:p>
           <w:p>
@@ -1885,25 +1660,14 @@
                 <w:szCs w:val="32"/>
               </w:rPr>
             </w:pPr>
-            <w:proofErr w:type="spellStart"/>
-            <w:r>
-              <w:rPr>
-                <w:rFonts w:cs="Arial"/>
-                <w:b/>
-                <w:sz w:val="28"/>
-                <w:szCs w:val="32"/>
-              </w:rPr>
-              <w:t>Panchaati</w:t>
-            </w:r>
-            <w:proofErr w:type="spellEnd"/>
-            <w:r>
-              <w:rPr>
-                <w:rFonts w:cs="Arial"/>
-                <w:b/>
-                <w:sz w:val="28"/>
-                <w:szCs w:val="32"/>
-              </w:rPr>
-              <w:t xml:space="preserve"> No</w:t>
+            <w:r>
+              <w:rPr>
+                <w:rFonts w:cs="Arial"/>
+                <w:b/>
+                <w:sz w:val="28"/>
+                <w:szCs w:val="32"/>
+              </w:rPr>
+              <w:t>Panchaati No</w:t>
             </w:r>
             <w:r>
               <w:rPr>
@@ -2347,20 +2111,8 @@
                 <w:sz w:val="28"/>
                 <w:szCs w:val="32"/>
               </w:rPr>
-              <w:t xml:space="preserve">T.S.4.4.3.2 – </w:t>
-            </w:r>
-            <w:proofErr w:type="spellStart"/>
-            <w:r>
-              <w:rPr>
-                <w:rFonts w:cs="Arial"/>
-                <w:b/>
-                <w:color w:val="FF0000"/>
-                <w:sz w:val="28"/>
-                <w:szCs w:val="32"/>
-              </w:rPr>
-              <w:t>Kramam</w:t>
-            </w:r>
-            <w:proofErr w:type="spellEnd"/>
+              <w:t>T.S.4.4.3.2 – Kramam</w:t>
+            </w:r>
           </w:p>
           <w:p>
             <w:pPr>
@@ -2381,7 +2133,6 @@
                 <w:szCs w:val="32"/>
               </w:rPr>
             </w:pPr>
-            <w:proofErr w:type="spellStart"/>
             <w:r>
               <w:rPr>
                 <w:rFonts w:cs="Arial"/>
@@ -2390,40 +2141,7 @@
                 <w:sz w:val="28"/>
                 <w:szCs w:val="32"/>
               </w:rPr>
-              <w:t>Krama</w:t>
-            </w:r>
-            <w:proofErr w:type="spellEnd"/>
-            <w:r>
-              <w:rPr>
-                <w:rFonts w:cs="Arial"/>
-                <w:b/>
-                <w:color w:val="FF0000"/>
-                <w:sz w:val="28"/>
-                <w:szCs w:val="32"/>
-              </w:rPr>
-              <w:t xml:space="preserve"> </w:t>
-            </w:r>
-            <w:proofErr w:type="spellStart"/>
-            <w:r>
-              <w:rPr>
-                <w:rFonts w:cs="Arial"/>
-                <w:b/>
-                <w:color w:val="FF0000"/>
-                <w:sz w:val="28"/>
-                <w:szCs w:val="32"/>
-              </w:rPr>
-              <w:t>Vaakyam</w:t>
-            </w:r>
-            <w:proofErr w:type="spellEnd"/>
-            <w:r>
-              <w:rPr>
-                <w:rFonts w:cs="Arial"/>
-                <w:b/>
-                <w:color w:val="FF0000"/>
-                <w:sz w:val="28"/>
-                <w:szCs w:val="32"/>
-              </w:rPr>
-              <w:t xml:space="preserve"> No.– 40</w:t>
+              <w:t>Krama Vaakyam No.– 40</w:t>
             </w:r>
           </w:p>
           <w:p>
@@ -2445,7 +2163,6 @@
                 <w:szCs w:val="32"/>
               </w:rPr>
             </w:pPr>
-            <w:proofErr w:type="spellStart"/>
             <w:r>
               <w:rPr>
                 <w:rFonts w:cs="Arial"/>
@@ -2454,18 +2171,7 @@
                 <w:sz w:val="28"/>
                 <w:szCs w:val="32"/>
               </w:rPr>
-              <w:t>Panchaati</w:t>
-            </w:r>
-            <w:proofErr w:type="spellEnd"/>
-            <w:r>
-              <w:rPr>
-                <w:rFonts w:cs="Arial"/>
-                <w:b/>
-                <w:color w:val="FF0000"/>
-                <w:sz w:val="28"/>
-                <w:szCs w:val="32"/>
-              </w:rPr>
-              <w:t xml:space="preserve"> No</w:t>
+              <w:t>Panchaati No</w:t>
             </w:r>
             <w:r>
               <w:rPr>
@@ -2862,19 +2568,8 @@
                 <w:szCs w:val="32"/>
               </w:rPr>
               <w:lastRenderedPageBreak/>
-              <w:t xml:space="preserve">T.S.4.4.3.2 – </w:t>
-            </w:r>
-            <w:proofErr w:type="spellStart"/>
-            <w:r>
-              <w:rPr>
-                <w:rFonts w:cs="Arial"/>
-                <w:b/>
-                <w:sz w:val="28"/>
-                <w:szCs w:val="32"/>
-              </w:rPr>
-              <w:t>Kramam</w:t>
-            </w:r>
-            <w:proofErr w:type="spellEnd"/>
+              <w:t>T.S.4.4.3.2 – Kramam</w:t>
+            </w:r>
           </w:p>
           <w:p>
             <w:pPr>
@@ -2894,45 +2589,14 @@
                 <w:szCs w:val="32"/>
               </w:rPr>
             </w:pPr>
-            <w:proofErr w:type="spellStart"/>
-            <w:r>
-              <w:rPr>
-                <w:rFonts w:cs="Arial"/>
-                <w:b/>
-                <w:sz w:val="28"/>
-                <w:szCs w:val="32"/>
-              </w:rPr>
-              <w:t>Krama</w:t>
-            </w:r>
-            <w:proofErr w:type="spellEnd"/>
-            <w:r>
-              <w:rPr>
-                <w:rFonts w:cs="Arial"/>
-                <w:b/>
-                <w:sz w:val="28"/>
-                <w:szCs w:val="32"/>
-              </w:rPr>
-              <w:t xml:space="preserve"> </w:t>
-            </w:r>
-            <w:proofErr w:type="spellStart"/>
-            <w:r>
-              <w:rPr>
-                <w:rFonts w:cs="Arial"/>
-                <w:b/>
-                <w:sz w:val="28"/>
-                <w:szCs w:val="32"/>
-              </w:rPr>
-              <w:t>Vaakyam</w:t>
-            </w:r>
-            <w:proofErr w:type="spellEnd"/>
-            <w:r>
-              <w:rPr>
-                <w:rFonts w:cs="Arial"/>
-                <w:b/>
-                <w:sz w:val="28"/>
-                <w:szCs w:val="32"/>
-              </w:rPr>
-              <w:t xml:space="preserve"> No.– 40</w:t>
+            <w:r>
+              <w:rPr>
+                <w:rFonts w:cs="Arial"/>
+                <w:b/>
+                <w:sz w:val="28"/>
+                <w:szCs w:val="32"/>
+              </w:rPr>
+              <w:t>Krama Vaakyam No.– 40</w:t>
             </w:r>
           </w:p>
           <w:p>
@@ -2953,25 +2617,14 @@
                 <w:szCs w:val="32"/>
               </w:rPr>
             </w:pPr>
-            <w:proofErr w:type="spellStart"/>
-            <w:r>
-              <w:rPr>
-                <w:rFonts w:cs="Arial"/>
-                <w:b/>
-                <w:sz w:val="28"/>
-                <w:szCs w:val="32"/>
-              </w:rPr>
-              <w:t>Panchaati</w:t>
-            </w:r>
-            <w:proofErr w:type="spellEnd"/>
-            <w:r>
-              <w:rPr>
-                <w:rFonts w:cs="Arial"/>
-                <w:b/>
-                <w:sz w:val="28"/>
-                <w:szCs w:val="32"/>
-              </w:rPr>
-              <w:t xml:space="preserve"> No</w:t>
+            <w:r>
+              <w:rPr>
+                <w:rFonts w:cs="Arial"/>
+                <w:b/>
+                <w:sz w:val="28"/>
+                <w:szCs w:val="32"/>
+              </w:rPr>
+              <w:t>Panchaati No</w:t>
             </w:r>
             <w:r>
               <w:rPr>
@@ -3115,19 +2768,8 @@
                 <w:sz w:val="28"/>
                 <w:szCs w:val="32"/>
               </w:rPr>
-              <w:t xml:space="preserve">T.S.4.4.3.2 – </w:t>
-            </w:r>
-            <w:proofErr w:type="spellStart"/>
-            <w:r>
-              <w:rPr>
-                <w:rFonts w:cs="Arial"/>
-                <w:b/>
-                <w:sz w:val="28"/>
-                <w:szCs w:val="32"/>
-              </w:rPr>
-              <w:t>Kramam</w:t>
-            </w:r>
-            <w:proofErr w:type="spellEnd"/>
+              <w:t>T.S.4.4.3.2 – Kramam</w:t>
+            </w:r>
           </w:p>
           <w:p>
             <w:pPr>
@@ -3147,45 +2789,14 @@
                 <w:szCs w:val="32"/>
               </w:rPr>
             </w:pPr>
-            <w:proofErr w:type="spellStart"/>
-            <w:r>
-              <w:rPr>
-                <w:rFonts w:cs="Arial"/>
-                <w:b/>
-                <w:sz w:val="28"/>
-                <w:szCs w:val="32"/>
-              </w:rPr>
-              <w:t>Krama</w:t>
-            </w:r>
-            <w:proofErr w:type="spellEnd"/>
-            <w:r>
-              <w:rPr>
-                <w:rFonts w:cs="Arial"/>
-                <w:b/>
-                <w:sz w:val="28"/>
-                <w:szCs w:val="32"/>
-              </w:rPr>
-              <w:t xml:space="preserve"> </w:t>
-            </w:r>
-            <w:proofErr w:type="spellStart"/>
-            <w:r>
-              <w:rPr>
-                <w:rFonts w:cs="Arial"/>
-                <w:b/>
-                <w:sz w:val="28"/>
-                <w:szCs w:val="32"/>
-              </w:rPr>
-              <w:t>Vaakyam</w:t>
-            </w:r>
-            <w:proofErr w:type="spellEnd"/>
-            <w:r>
-              <w:rPr>
-                <w:rFonts w:cs="Arial"/>
-                <w:b/>
-                <w:sz w:val="28"/>
-                <w:szCs w:val="32"/>
-              </w:rPr>
-              <w:t xml:space="preserve"> No.– 51</w:t>
+            <w:r>
+              <w:rPr>
+                <w:rFonts w:cs="Arial"/>
+                <w:b/>
+                <w:sz w:val="28"/>
+                <w:szCs w:val="32"/>
+              </w:rPr>
+              <w:t>Krama Vaakyam No.– 51</w:t>
             </w:r>
           </w:p>
           <w:p>
@@ -3206,25 +2817,14 @@
                 <w:szCs w:val="32"/>
               </w:rPr>
             </w:pPr>
-            <w:proofErr w:type="spellStart"/>
-            <w:r>
-              <w:rPr>
-                <w:rFonts w:cs="Arial"/>
-                <w:b/>
-                <w:sz w:val="28"/>
-                <w:szCs w:val="32"/>
-              </w:rPr>
-              <w:t>Panchaati</w:t>
-            </w:r>
-            <w:proofErr w:type="spellEnd"/>
-            <w:r>
-              <w:rPr>
-                <w:rFonts w:cs="Arial"/>
-                <w:b/>
-                <w:sz w:val="28"/>
-                <w:szCs w:val="32"/>
-              </w:rPr>
-              <w:t xml:space="preserve"> No</w:t>
+            <w:r>
+              <w:rPr>
+                <w:rFonts w:cs="Arial"/>
+                <w:b/>
+                <w:sz w:val="28"/>
+                <w:szCs w:val="32"/>
+              </w:rPr>
+              <w:t>Panchaati No</w:t>
             </w:r>
             <w:r>
               <w:rPr>
@@ -3662,19 +3262,8 @@
                 <w:sz w:val="28"/>
                 <w:szCs w:val="32"/>
               </w:rPr>
-              <w:t xml:space="preserve">T.S.4.4.3.3 – </w:t>
-            </w:r>
-            <w:proofErr w:type="spellStart"/>
-            <w:r>
-              <w:rPr>
-                <w:rFonts w:cs="Arial"/>
-                <w:b/>
-                <w:sz w:val="28"/>
-                <w:szCs w:val="32"/>
-              </w:rPr>
-              <w:t>Kramam</w:t>
-            </w:r>
-            <w:proofErr w:type="spellEnd"/>
+              <w:t>T.S.4.4.3.3 – Kramam</w:t>
+            </w:r>
           </w:p>
           <w:p>
             <w:pPr>
@@ -3694,45 +3283,14 @@
                 <w:szCs w:val="32"/>
               </w:rPr>
             </w:pPr>
-            <w:proofErr w:type="spellStart"/>
-            <w:r>
-              <w:rPr>
-                <w:rFonts w:cs="Arial"/>
-                <w:b/>
-                <w:sz w:val="28"/>
-                <w:szCs w:val="32"/>
-              </w:rPr>
-              <w:t>Krama</w:t>
-            </w:r>
-            <w:proofErr w:type="spellEnd"/>
-            <w:r>
-              <w:rPr>
-                <w:rFonts w:cs="Arial"/>
-                <w:b/>
-                <w:sz w:val="28"/>
-                <w:szCs w:val="32"/>
-              </w:rPr>
-              <w:t xml:space="preserve"> </w:t>
-            </w:r>
-            <w:proofErr w:type="spellStart"/>
-            <w:r>
-              <w:rPr>
-                <w:rFonts w:cs="Arial"/>
-                <w:b/>
-                <w:sz w:val="28"/>
-                <w:szCs w:val="32"/>
-              </w:rPr>
-              <w:t>Vaakyam</w:t>
-            </w:r>
-            <w:proofErr w:type="spellEnd"/>
-            <w:r>
-              <w:rPr>
-                <w:rFonts w:cs="Arial"/>
-                <w:b/>
-                <w:sz w:val="28"/>
-                <w:szCs w:val="32"/>
-              </w:rPr>
-              <w:t xml:space="preserve"> No.– 35</w:t>
+            <w:r>
+              <w:rPr>
+                <w:rFonts w:cs="Arial"/>
+                <w:b/>
+                <w:sz w:val="28"/>
+                <w:szCs w:val="32"/>
+              </w:rPr>
+              <w:t>Krama Vaakyam No.– 35</w:t>
             </w:r>
           </w:p>
           <w:p>
@@ -3753,25 +3311,14 @@
                 <w:szCs w:val="32"/>
               </w:rPr>
             </w:pPr>
-            <w:proofErr w:type="spellStart"/>
-            <w:r>
-              <w:rPr>
-                <w:rFonts w:cs="Arial"/>
-                <w:b/>
-                <w:sz w:val="28"/>
-                <w:szCs w:val="32"/>
-              </w:rPr>
-              <w:t>Panchaati</w:t>
-            </w:r>
-            <w:proofErr w:type="spellEnd"/>
-            <w:r>
-              <w:rPr>
-                <w:rFonts w:cs="Arial"/>
-                <w:b/>
-                <w:sz w:val="28"/>
-                <w:szCs w:val="32"/>
-              </w:rPr>
-              <w:t xml:space="preserve"> No</w:t>
+            <w:r>
+              <w:rPr>
+                <w:rFonts w:cs="Arial"/>
+                <w:b/>
+                <w:sz w:val="28"/>
+                <w:szCs w:val="32"/>
+              </w:rPr>
+              <w:t>Panchaati No</w:t>
             </w:r>
             <w:r>
               <w:rPr>
@@ -4073,19 +3620,8 @@
                 <w:sz w:val="28"/>
                 <w:szCs w:val="32"/>
               </w:rPr>
-              <w:t xml:space="preserve">T.S.4.4.4.2 – </w:t>
-            </w:r>
-            <w:proofErr w:type="spellStart"/>
-            <w:r>
-              <w:rPr>
-                <w:rFonts w:cs="Arial"/>
-                <w:b/>
-                <w:sz w:val="28"/>
-                <w:szCs w:val="32"/>
-              </w:rPr>
-              <w:t>Kramam</w:t>
-            </w:r>
-            <w:proofErr w:type="spellEnd"/>
+              <w:t>T.S.4.4.4.2 – Kramam</w:t>
+            </w:r>
           </w:p>
           <w:p>
             <w:pPr>
@@ -4105,45 +3641,14 @@
                 <w:szCs w:val="32"/>
               </w:rPr>
             </w:pPr>
-            <w:proofErr w:type="spellStart"/>
-            <w:r>
-              <w:rPr>
-                <w:rFonts w:cs="Arial"/>
-                <w:b/>
-                <w:sz w:val="28"/>
-                <w:szCs w:val="32"/>
-              </w:rPr>
-              <w:t>Krama</w:t>
-            </w:r>
-            <w:proofErr w:type="spellEnd"/>
-            <w:r>
-              <w:rPr>
-                <w:rFonts w:cs="Arial"/>
-                <w:b/>
-                <w:sz w:val="28"/>
-                <w:szCs w:val="32"/>
-              </w:rPr>
-              <w:t xml:space="preserve"> </w:t>
-            </w:r>
-            <w:proofErr w:type="spellStart"/>
-            <w:r>
-              <w:rPr>
-                <w:rFonts w:cs="Arial"/>
-                <w:b/>
-                <w:sz w:val="28"/>
-                <w:szCs w:val="32"/>
-              </w:rPr>
-              <w:t>Vaakyam</w:t>
-            </w:r>
-            <w:proofErr w:type="spellEnd"/>
-            <w:r>
-              <w:rPr>
-                <w:rFonts w:cs="Arial"/>
-                <w:b/>
-                <w:sz w:val="28"/>
-                <w:szCs w:val="32"/>
-              </w:rPr>
-              <w:t xml:space="preserve"> No.– 43</w:t>
+            <w:r>
+              <w:rPr>
+                <w:rFonts w:cs="Arial"/>
+                <w:b/>
+                <w:sz w:val="28"/>
+                <w:szCs w:val="32"/>
+              </w:rPr>
+              <w:t>Krama Vaakyam No.– 43</w:t>
             </w:r>
           </w:p>
           <w:p>
@@ -4164,25 +3669,14 @@
                 <w:szCs w:val="32"/>
               </w:rPr>
             </w:pPr>
-            <w:proofErr w:type="spellStart"/>
-            <w:r>
-              <w:rPr>
-                <w:rFonts w:cs="Arial"/>
-                <w:b/>
-                <w:sz w:val="28"/>
-                <w:szCs w:val="32"/>
-              </w:rPr>
-              <w:t>Panchaati</w:t>
-            </w:r>
-            <w:proofErr w:type="spellEnd"/>
-            <w:r>
-              <w:rPr>
-                <w:rFonts w:cs="Arial"/>
-                <w:b/>
-                <w:sz w:val="28"/>
-                <w:szCs w:val="32"/>
-              </w:rPr>
-              <w:t xml:space="preserve"> No</w:t>
+            <w:r>
+              <w:rPr>
+                <w:rFonts w:cs="Arial"/>
+                <w:b/>
+                <w:sz w:val="28"/>
+                <w:szCs w:val="32"/>
+              </w:rPr>
+              <w:t>Panchaati No</w:t>
             </w:r>
             <w:r>
               <w:rPr>
@@ -4648,19 +4142,8 @@
                 <w:sz w:val="28"/>
                 <w:szCs w:val="32"/>
               </w:rPr>
-              <w:t xml:space="preserve">T.S.4.4.4.3 – </w:t>
-            </w:r>
-            <w:proofErr w:type="spellStart"/>
-            <w:r>
-              <w:rPr>
-                <w:rFonts w:cs="Arial"/>
-                <w:b/>
-                <w:sz w:val="28"/>
-                <w:szCs w:val="32"/>
-              </w:rPr>
-              <w:t>Kramam</w:t>
-            </w:r>
-            <w:proofErr w:type="spellEnd"/>
+              <w:t>T.S.4.4.4.3 – Kramam</w:t>
+            </w:r>
           </w:p>
           <w:p>
             <w:pPr>
@@ -4680,45 +4163,14 @@
                 <w:szCs w:val="32"/>
               </w:rPr>
             </w:pPr>
-            <w:proofErr w:type="spellStart"/>
-            <w:r>
-              <w:rPr>
-                <w:rFonts w:cs="Arial"/>
-                <w:b/>
-                <w:sz w:val="28"/>
-                <w:szCs w:val="32"/>
-              </w:rPr>
-              <w:t>Krama</w:t>
-            </w:r>
-            <w:proofErr w:type="spellEnd"/>
-            <w:r>
-              <w:rPr>
-                <w:rFonts w:cs="Arial"/>
-                <w:b/>
-                <w:sz w:val="28"/>
-                <w:szCs w:val="32"/>
-              </w:rPr>
-              <w:t xml:space="preserve"> </w:t>
-            </w:r>
-            <w:proofErr w:type="spellStart"/>
-            <w:r>
-              <w:rPr>
-                <w:rFonts w:cs="Arial"/>
-                <w:b/>
-                <w:sz w:val="28"/>
-                <w:szCs w:val="32"/>
-              </w:rPr>
-              <w:t>Vaakyam</w:t>
-            </w:r>
-            <w:proofErr w:type="spellEnd"/>
-            <w:r>
-              <w:rPr>
-                <w:rFonts w:cs="Arial"/>
-                <w:b/>
-                <w:sz w:val="28"/>
-                <w:szCs w:val="32"/>
-              </w:rPr>
-              <w:t xml:space="preserve"> No.– 56</w:t>
+            <w:r>
+              <w:rPr>
+                <w:rFonts w:cs="Arial"/>
+                <w:b/>
+                <w:sz w:val="28"/>
+                <w:szCs w:val="32"/>
+              </w:rPr>
+              <w:t>Krama Vaakyam No.– 56</w:t>
             </w:r>
           </w:p>
           <w:p>
@@ -4739,25 +4191,14 @@
                 <w:szCs w:val="32"/>
               </w:rPr>
             </w:pPr>
-            <w:proofErr w:type="spellStart"/>
-            <w:r>
-              <w:rPr>
-                <w:rFonts w:cs="Arial"/>
-                <w:b/>
-                <w:sz w:val="28"/>
-                <w:szCs w:val="32"/>
-              </w:rPr>
-              <w:t>Panchaati</w:t>
-            </w:r>
-            <w:proofErr w:type="spellEnd"/>
-            <w:r>
-              <w:rPr>
-                <w:rFonts w:cs="Arial"/>
-                <w:b/>
-                <w:sz w:val="28"/>
-                <w:szCs w:val="32"/>
-              </w:rPr>
-              <w:t xml:space="preserve"> No</w:t>
+            <w:r>
+              <w:rPr>
+                <w:rFonts w:cs="Arial"/>
+                <w:b/>
+                <w:sz w:val="28"/>
+                <w:szCs w:val="32"/>
+              </w:rPr>
+              <w:t>Panchaati No</w:t>
             </w:r>
             <w:r>
               <w:rPr>
@@ -5115,19 +4556,8 @@
                 <w:sz w:val="28"/>
                 <w:szCs w:val="32"/>
               </w:rPr>
-              <w:t xml:space="preserve">T.S.4.4.4.6 – </w:t>
-            </w:r>
-            <w:proofErr w:type="spellStart"/>
-            <w:r>
-              <w:rPr>
-                <w:rFonts w:cs="Arial"/>
-                <w:b/>
-                <w:sz w:val="28"/>
-                <w:szCs w:val="32"/>
-              </w:rPr>
-              <w:t>Kramam</w:t>
-            </w:r>
-            <w:proofErr w:type="spellEnd"/>
+              <w:t>T.S.4.4.4.6 – Kramam</w:t>
+            </w:r>
           </w:p>
           <w:p>
             <w:pPr>
@@ -5147,45 +4577,14 @@
                 <w:szCs w:val="32"/>
               </w:rPr>
             </w:pPr>
-            <w:proofErr w:type="spellStart"/>
-            <w:r>
-              <w:rPr>
-                <w:rFonts w:cs="Arial"/>
-                <w:b/>
-                <w:sz w:val="28"/>
-                <w:szCs w:val="32"/>
-              </w:rPr>
-              <w:t>Krama</w:t>
-            </w:r>
-            <w:proofErr w:type="spellEnd"/>
-            <w:r>
-              <w:rPr>
-                <w:rFonts w:cs="Arial"/>
-                <w:b/>
-                <w:sz w:val="28"/>
-                <w:szCs w:val="32"/>
-              </w:rPr>
-              <w:t xml:space="preserve"> </w:t>
-            </w:r>
-            <w:proofErr w:type="spellStart"/>
-            <w:r>
-              <w:rPr>
-                <w:rFonts w:cs="Arial"/>
-                <w:b/>
-                <w:sz w:val="28"/>
-                <w:szCs w:val="32"/>
-              </w:rPr>
-              <w:t>Vaakyam</w:t>
-            </w:r>
-            <w:proofErr w:type="spellEnd"/>
-            <w:r>
-              <w:rPr>
-                <w:rFonts w:cs="Arial"/>
-                <w:b/>
-                <w:sz w:val="28"/>
-                <w:szCs w:val="32"/>
-              </w:rPr>
-              <w:t xml:space="preserve"> No.– 21</w:t>
+            <w:r>
+              <w:rPr>
+                <w:rFonts w:cs="Arial"/>
+                <w:b/>
+                <w:sz w:val="28"/>
+                <w:szCs w:val="32"/>
+              </w:rPr>
+              <w:t>Krama Vaakyam No.– 21</w:t>
             </w:r>
           </w:p>
           <w:p>
@@ -5206,25 +4605,14 @@
                 <w:szCs w:val="32"/>
               </w:rPr>
             </w:pPr>
-            <w:proofErr w:type="spellStart"/>
-            <w:r>
-              <w:rPr>
-                <w:rFonts w:cs="Arial"/>
-                <w:b/>
-                <w:sz w:val="28"/>
-                <w:szCs w:val="32"/>
-              </w:rPr>
-              <w:t>Panchaati</w:t>
-            </w:r>
-            <w:proofErr w:type="spellEnd"/>
-            <w:r>
-              <w:rPr>
-                <w:rFonts w:cs="Arial"/>
-                <w:b/>
-                <w:sz w:val="28"/>
-                <w:szCs w:val="32"/>
-              </w:rPr>
-              <w:t xml:space="preserve"> No</w:t>
+            <w:r>
+              <w:rPr>
+                <w:rFonts w:cs="Arial"/>
+                <w:b/>
+                <w:sz w:val="28"/>
+                <w:szCs w:val="32"/>
+              </w:rPr>
+              <w:t>Panchaati No</w:t>
             </w:r>
             <w:r>
               <w:rPr>
@@ -5519,19 +4907,8 @@
                 <w:sz w:val="28"/>
                 <w:szCs w:val="32"/>
               </w:rPr>
-              <w:t xml:space="preserve">T.S.4.4.4.6 – </w:t>
-            </w:r>
-            <w:proofErr w:type="spellStart"/>
-            <w:r>
-              <w:rPr>
-                <w:rFonts w:cs="Arial"/>
-                <w:b/>
-                <w:sz w:val="28"/>
-                <w:szCs w:val="32"/>
-              </w:rPr>
-              <w:t>Kramam</w:t>
-            </w:r>
-            <w:proofErr w:type="spellEnd"/>
+              <w:t>T.S.4.4.4.6 – Kramam</w:t>
+            </w:r>
           </w:p>
           <w:p>
             <w:pPr>
@@ -5551,45 +4928,14 @@
                 <w:szCs w:val="32"/>
               </w:rPr>
             </w:pPr>
-            <w:proofErr w:type="spellStart"/>
-            <w:r>
-              <w:rPr>
-                <w:rFonts w:cs="Arial"/>
-                <w:b/>
-                <w:sz w:val="28"/>
-                <w:szCs w:val="32"/>
-              </w:rPr>
-              <w:t>Krama</w:t>
-            </w:r>
-            <w:proofErr w:type="spellEnd"/>
-            <w:r>
-              <w:rPr>
-                <w:rFonts w:cs="Arial"/>
-                <w:b/>
-                <w:sz w:val="28"/>
-                <w:szCs w:val="32"/>
-              </w:rPr>
-              <w:t xml:space="preserve"> </w:t>
-            </w:r>
-            <w:proofErr w:type="spellStart"/>
-            <w:r>
-              <w:rPr>
-                <w:rFonts w:cs="Arial"/>
-                <w:b/>
-                <w:sz w:val="28"/>
-                <w:szCs w:val="32"/>
-              </w:rPr>
-              <w:t>Vaakyam</w:t>
-            </w:r>
-            <w:proofErr w:type="spellEnd"/>
-            <w:r>
-              <w:rPr>
-                <w:rFonts w:cs="Arial"/>
-                <w:b/>
-                <w:sz w:val="28"/>
-                <w:szCs w:val="32"/>
-              </w:rPr>
-              <w:t xml:space="preserve"> No.– 25</w:t>
+            <w:r>
+              <w:rPr>
+                <w:rFonts w:cs="Arial"/>
+                <w:b/>
+                <w:sz w:val="28"/>
+                <w:szCs w:val="32"/>
+              </w:rPr>
+              <w:t>Krama Vaakyam No.– 25</w:t>
             </w:r>
           </w:p>
           <w:p>
@@ -5610,25 +4956,14 @@
                 <w:szCs w:val="32"/>
               </w:rPr>
             </w:pPr>
-            <w:proofErr w:type="spellStart"/>
-            <w:r>
-              <w:rPr>
-                <w:rFonts w:cs="Arial"/>
-                <w:b/>
-                <w:sz w:val="28"/>
-                <w:szCs w:val="32"/>
-              </w:rPr>
-              <w:t>Panchaati</w:t>
-            </w:r>
-            <w:proofErr w:type="spellEnd"/>
-            <w:r>
-              <w:rPr>
-                <w:rFonts w:cs="Arial"/>
-                <w:b/>
-                <w:sz w:val="28"/>
-                <w:szCs w:val="32"/>
-              </w:rPr>
-              <w:t xml:space="preserve"> No</w:t>
+            <w:r>
+              <w:rPr>
+                <w:rFonts w:cs="Arial"/>
+                <w:b/>
+                <w:sz w:val="28"/>
+                <w:szCs w:val="32"/>
+              </w:rPr>
+              <w:t>Panchaati No</w:t>
             </w:r>
             <w:r>
               <w:rPr>
@@ -5930,19 +5265,8 @@
                 <w:sz w:val="28"/>
                 <w:szCs w:val="32"/>
               </w:rPr>
-              <w:t xml:space="preserve">T.S.4.4.4.6 – </w:t>
-            </w:r>
-            <w:proofErr w:type="spellStart"/>
-            <w:r>
-              <w:rPr>
-                <w:rFonts w:cs="Arial"/>
-                <w:b/>
-                <w:sz w:val="28"/>
-                <w:szCs w:val="32"/>
-              </w:rPr>
-              <w:t>Kramam</w:t>
-            </w:r>
-            <w:proofErr w:type="spellEnd"/>
+              <w:t>T.S.4.4.4.6 – Kramam</w:t>
+            </w:r>
           </w:p>
           <w:p>
             <w:pPr>
@@ -5962,45 +5286,14 @@
                 <w:szCs w:val="32"/>
               </w:rPr>
             </w:pPr>
-            <w:proofErr w:type="spellStart"/>
-            <w:r>
-              <w:rPr>
-                <w:rFonts w:cs="Arial"/>
-                <w:b/>
-                <w:sz w:val="28"/>
-                <w:szCs w:val="32"/>
-              </w:rPr>
-              <w:t>Krama</w:t>
-            </w:r>
-            <w:proofErr w:type="spellEnd"/>
-            <w:r>
-              <w:rPr>
-                <w:rFonts w:cs="Arial"/>
-                <w:b/>
-                <w:sz w:val="28"/>
-                <w:szCs w:val="32"/>
-              </w:rPr>
-              <w:t xml:space="preserve"> </w:t>
-            </w:r>
-            <w:proofErr w:type="spellStart"/>
-            <w:r>
-              <w:rPr>
-                <w:rFonts w:cs="Arial"/>
-                <w:b/>
-                <w:sz w:val="28"/>
-                <w:szCs w:val="32"/>
-              </w:rPr>
-              <w:t>Vaakyam</w:t>
-            </w:r>
-            <w:proofErr w:type="spellEnd"/>
-            <w:r>
-              <w:rPr>
-                <w:rFonts w:cs="Arial"/>
-                <w:b/>
-                <w:sz w:val="28"/>
-                <w:szCs w:val="32"/>
-              </w:rPr>
-              <w:t xml:space="preserve"> No.– 44</w:t>
+            <w:r>
+              <w:rPr>
+                <w:rFonts w:cs="Arial"/>
+                <w:b/>
+                <w:sz w:val="28"/>
+                <w:szCs w:val="32"/>
+              </w:rPr>
+              <w:t>Krama Vaakyam No.– 44</w:t>
             </w:r>
           </w:p>
           <w:p>
@@ -6021,25 +5314,14 @@
                 <w:szCs w:val="32"/>
               </w:rPr>
             </w:pPr>
-            <w:proofErr w:type="spellStart"/>
-            <w:r>
-              <w:rPr>
-                <w:rFonts w:cs="Arial"/>
-                <w:b/>
-                <w:sz w:val="28"/>
-                <w:szCs w:val="32"/>
-              </w:rPr>
-              <w:t>Panchaati</w:t>
-            </w:r>
-            <w:proofErr w:type="spellEnd"/>
-            <w:r>
-              <w:rPr>
-                <w:rFonts w:cs="Arial"/>
-                <w:b/>
-                <w:sz w:val="28"/>
-                <w:szCs w:val="32"/>
-              </w:rPr>
-              <w:t xml:space="preserve"> No</w:t>
+            <w:r>
+              <w:rPr>
+                <w:rFonts w:cs="Arial"/>
+                <w:b/>
+                <w:sz w:val="28"/>
+                <w:szCs w:val="32"/>
+              </w:rPr>
+              <w:t>Panchaati No</w:t>
             </w:r>
             <w:r>
               <w:rPr>
@@ -6534,19 +5816,8 @@
                 <w:szCs w:val="32"/>
               </w:rPr>
               <w:lastRenderedPageBreak/>
-              <w:t xml:space="preserve">T.S.4.4.4.7 – </w:t>
-            </w:r>
-            <w:proofErr w:type="spellStart"/>
-            <w:r>
-              <w:rPr>
-                <w:rFonts w:cs="Arial"/>
-                <w:b/>
-                <w:sz w:val="28"/>
-                <w:szCs w:val="32"/>
-              </w:rPr>
-              <w:t>Kramam</w:t>
-            </w:r>
-            <w:proofErr w:type="spellEnd"/>
+              <w:t>T.S.4.4.4.7 – Kramam</w:t>
+            </w:r>
           </w:p>
           <w:p>
             <w:pPr>
@@ -6566,45 +5837,14 @@
                 <w:szCs w:val="32"/>
               </w:rPr>
             </w:pPr>
-            <w:proofErr w:type="spellStart"/>
-            <w:r>
-              <w:rPr>
-                <w:rFonts w:cs="Arial"/>
-                <w:b/>
-                <w:sz w:val="28"/>
-                <w:szCs w:val="32"/>
-              </w:rPr>
-              <w:t>Krama</w:t>
-            </w:r>
-            <w:proofErr w:type="spellEnd"/>
-            <w:r>
-              <w:rPr>
-                <w:rFonts w:cs="Arial"/>
-                <w:b/>
-                <w:sz w:val="28"/>
-                <w:szCs w:val="32"/>
-              </w:rPr>
-              <w:t xml:space="preserve"> </w:t>
-            </w:r>
-            <w:proofErr w:type="spellStart"/>
-            <w:r>
-              <w:rPr>
-                <w:rFonts w:cs="Arial"/>
-                <w:b/>
-                <w:sz w:val="28"/>
-                <w:szCs w:val="32"/>
-              </w:rPr>
-              <w:t>Vaakyam</w:t>
-            </w:r>
-            <w:proofErr w:type="spellEnd"/>
-            <w:r>
-              <w:rPr>
-                <w:rFonts w:cs="Arial"/>
-                <w:b/>
-                <w:sz w:val="28"/>
-                <w:szCs w:val="32"/>
-              </w:rPr>
-              <w:t xml:space="preserve"> No.– 8</w:t>
+            <w:r>
+              <w:rPr>
+                <w:rFonts w:cs="Arial"/>
+                <w:b/>
+                <w:sz w:val="28"/>
+                <w:szCs w:val="32"/>
+              </w:rPr>
+              <w:t>Krama Vaakyam No.– 8</w:t>
             </w:r>
           </w:p>
           <w:p>
@@ -6625,25 +5865,14 @@
                 <w:szCs w:val="32"/>
               </w:rPr>
             </w:pPr>
-            <w:proofErr w:type="spellStart"/>
-            <w:r>
-              <w:rPr>
-                <w:rFonts w:cs="Arial"/>
-                <w:b/>
-                <w:sz w:val="28"/>
-                <w:szCs w:val="32"/>
-              </w:rPr>
-              <w:t>Panchaati</w:t>
-            </w:r>
-            <w:proofErr w:type="spellEnd"/>
-            <w:r>
-              <w:rPr>
-                <w:rFonts w:cs="Arial"/>
-                <w:b/>
-                <w:sz w:val="28"/>
-                <w:szCs w:val="32"/>
-              </w:rPr>
-              <w:t xml:space="preserve"> No</w:t>
+            <w:r>
+              <w:rPr>
+                <w:rFonts w:cs="Arial"/>
+                <w:b/>
+                <w:sz w:val="28"/>
+                <w:szCs w:val="32"/>
+              </w:rPr>
+              <w:t>Panchaati No</w:t>
             </w:r>
             <w:r>
               <w:rPr>
@@ -6945,19 +6174,8 @@
                 <w:sz w:val="28"/>
                 <w:szCs w:val="32"/>
               </w:rPr>
-              <w:t xml:space="preserve">T.S.4.4.5.1 – </w:t>
-            </w:r>
-            <w:proofErr w:type="spellStart"/>
-            <w:r>
-              <w:rPr>
-                <w:rFonts w:cs="Arial"/>
-                <w:b/>
-                <w:sz w:val="28"/>
-                <w:szCs w:val="32"/>
-              </w:rPr>
-              <w:t>Kramam</w:t>
-            </w:r>
-            <w:proofErr w:type="spellEnd"/>
+              <w:t>T.S.4.4.5.1 – Kramam</w:t>
+            </w:r>
           </w:p>
           <w:p>
             <w:pPr>
@@ -6977,45 +6195,14 @@
                 <w:szCs w:val="32"/>
               </w:rPr>
             </w:pPr>
-            <w:proofErr w:type="spellStart"/>
-            <w:r>
-              <w:rPr>
-                <w:rFonts w:cs="Arial"/>
-                <w:b/>
-                <w:sz w:val="28"/>
-                <w:szCs w:val="32"/>
-              </w:rPr>
-              <w:t>Krama</w:t>
-            </w:r>
-            <w:proofErr w:type="spellEnd"/>
-            <w:r>
-              <w:rPr>
-                <w:rFonts w:cs="Arial"/>
-                <w:b/>
-                <w:sz w:val="28"/>
-                <w:szCs w:val="32"/>
-              </w:rPr>
-              <w:t xml:space="preserve"> </w:t>
-            </w:r>
-            <w:proofErr w:type="spellStart"/>
-            <w:r>
-              <w:rPr>
-                <w:rFonts w:cs="Arial"/>
-                <w:b/>
-                <w:sz w:val="28"/>
-                <w:szCs w:val="32"/>
-              </w:rPr>
-              <w:t>Vaakyam</w:t>
-            </w:r>
-            <w:proofErr w:type="spellEnd"/>
-            <w:r>
-              <w:rPr>
-                <w:rFonts w:cs="Arial"/>
-                <w:b/>
-                <w:sz w:val="28"/>
-                <w:szCs w:val="32"/>
-              </w:rPr>
-              <w:t xml:space="preserve"> No.– 3</w:t>
+            <w:r>
+              <w:rPr>
+                <w:rFonts w:cs="Arial"/>
+                <w:b/>
+                <w:sz w:val="28"/>
+                <w:szCs w:val="32"/>
+              </w:rPr>
+              <w:t>Krama Vaakyam No.– 3</w:t>
             </w:r>
           </w:p>
           <w:p>
@@ -7036,25 +6223,14 @@
                 <w:szCs w:val="32"/>
               </w:rPr>
             </w:pPr>
-            <w:proofErr w:type="spellStart"/>
-            <w:r>
-              <w:rPr>
-                <w:rFonts w:cs="Arial"/>
-                <w:b/>
-                <w:sz w:val="28"/>
-                <w:szCs w:val="32"/>
-              </w:rPr>
-              <w:t>Panchaati</w:t>
-            </w:r>
-            <w:proofErr w:type="spellEnd"/>
-            <w:r>
-              <w:rPr>
-                <w:rFonts w:cs="Arial"/>
-                <w:b/>
-                <w:sz w:val="28"/>
-                <w:szCs w:val="32"/>
-              </w:rPr>
-              <w:t xml:space="preserve"> No</w:t>
+            <w:r>
+              <w:rPr>
+                <w:rFonts w:cs="Arial"/>
+                <w:b/>
+                <w:sz w:val="28"/>
+                <w:szCs w:val="32"/>
+              </w:rPr>
+              <w:t>Panchaati No</w:t>
             </w:r>
             <w:r>
               <w:rPr>
@@ -7276,19 +6452,8 @@
                 <w:sz w:val="28"/>
                 <w:szCs w:val="32"/>
               </w:rPr>
-              <w:t xml:space="preserve">T.S.4.4.6.2 – </w:t>
-            </w:r>
-            <w:proofErr w:type="spellStart"/>
-            <w:r>
-              <w:rPr>
-                <w:rFonts w:cs="Arial"/>
-                <w:b/>
-                <w:sz w:val="28"/>
-                <w:szCs w:val="32"/>
-              </w:rPr>
-              <w:t>Kramam</w:t>
-            </w:r>
-            <w:proofErr w:type="spellEnd"/>
+              <w:t>T.S.4.4.6.2 – Kramam</w:t>
+            </w:r>
           </w:p>
           <w:p>
             <w:pPr>
@@ -7304,49 +6469,39 @@
               <w:rPr>
                 <w:rFonts w:cs="Arial"/>
                 <w:b/>
-                <w:sz w:val="28"/>
-                <w:szCs w:val="32"/>
-              </w:rPr>
-            </w:pPr>
-            <w:proofErr w:type="spellStart"/>
-            <w:r>
-              <w:rPr>
-                <w:rFonts w:cs="Arial"/>
-                <w:b/>
-                <w:sz w:val="28"/>
-                <w:szCs w:val="32"/>
-              </w:rPr>
-              <w:t>Krama</w:t>
-            </w:r>
-            <w:proofErr w:type="spellEnd"/>
-            <w:r>
-              <w:rPr>
-                <w:rFonts w:cs="Arial"/>
-                <w:b/>
-                <w:sz w:val="28"/>
-                <w:szCs w:val="32"/>
-              </w:rPr>
-              <w:t xml:space="preserve"> </w:t>
-            </w:r>
-            <w:proofErr w:type="spellStart"/>
-            <w:r>
-              <w:rPr>
-                <w:rFonts w:cs="Arial"/>
-                <w:b/>
-                <w:sz w:val="28"/>
-                <w:szCs w:val="32"/>
-              </w:rPr>
-              <w:t>Vaakyam</w:t>
-            </w:r>
-            <w:proofErr w:type="spellEnd"/>
-            <w:r>
-              <w:rPr>
-                <w:rFonts w:cs="Arial"/>
-                <w:b/>
-                <w:sz w:val="28"/>
-                <w:szCs w:val="32"/>
-              </w:rPr>
-              <w:t xml:space="preserve"> No.– 52</w:t>
+                <w:color w:val="FF0000"/>
+                <w:sz w:val="28"/>
+                <w:szCs w:val="32"/>
+              </w:rPr>
+            </w:pPr>
+            <w:r>
+              <w:rPr>
+                <w:rFonts w:cs="Arial"/>
+                <w:b/>
+                <w:sz w:val="28"/>
+                <w:szCs w:val="32"/>
+              </w:rPr>
+              <w:t>Krama Vaakyam No.–</w:t>
+            </w:r>
+            <w:r>
+              <w:rPr>
+                <w:rFonts w:cs="Arial"/>
+                <w:b/>
+                <w:color w:val="FF0000"/>
+                <w:sz w:val="28"/>
+                <w:szCs w:val="32"/>
+              </w:rPr>
+              <w:t xml:space="preserve"> 52</w:t>
+            </w:r>
+            <w:r>
+              <w:rPr>
+                <w:rFonts w:cs="Arial"/>
+                <w:b/>
+                <w:color w:val="FF0000"/>
+                <w:sz w:val="28"/>
+                <w:szCs w:val="32"/>
+              </w:rPr>
+              <w:t xml:space="preserve"> &amp; 54</w:t>
             </w:r>
           </w:p>
           <w:p>
@@ -7367,25 +6522,14 @@
                 <w:szCs w:val="32"/>
               </w:rPr>
             </w:pPr>
-            <w:proofErr w:type="spellStart"/>
-            <w:r>
-              <w:rPr>
-                <w:rFonts w:cs="Arial"/>
-                <w:b/>
-                <w:sz w:val="28"/>
-                <w:szCs w:val="32"/>
-              </w:rPr>
-              <w:t>Panchaati</w:t>
-            </w:r>
-            <w:proofErr w:type="spellEnd"/>
-            <w:r>
-              <w:rPr>
-                <w:rFonts w:cs="Arial"/>
-                <w:b/>
-                <w:sz w:val="28"/>
-                <w:szCs w:val="32"/>
-              </w:rPr>
-              <w:t xml:space="preserve"> No</w:t>
+            <w:r>
+              <w:rPr>
+                <w:rFonts w:cs="Arial"/>
+                <w:b/>
+                <w:sz w:val="28"/>
+                <w:szCs w:val="32"/>
+              </w:rPr>
+              <w:t>Panchaati No</w:t>
             </w:r>
             <w:r>
               <w:rPr>
@@ -7484,7 +6628,7 @@
             <w:r>
               <w:rPr>
                 <w:rFonts w:ascii="BRH Devanagari Extra" w:hAnsi="BRH Devanagari Extra" w:cs="BRH Devanagari Extra"/>
-                <w:color w:val="000000"/>
+                <w:color w:val="FF0000"/>
                 <w:sz w:val="40"/>
                 <w:szCs w:val="40"/>
                 <w:highlight w:val="yellow"/>
@@ -7495,7 +6639,7 @@
             <w:r>
               <w:rPr>
                 <w:rFonts w:ascii="BRH Malayalam Extra" w:hAnsi="BRH Malayalam Extra" w:cs="BRH Devanagari Extra"/>
-                <w:color w:val="000000"/>
+                <w:color w:val="FF0000"/>
                 <w:sz w:val="30"/>
                 <w:szCs w:val="40"/>
                 <w:highlight w:val="yellow"/>
@@ -7505,17 +6649,17 @@
             <w:r>
               <w:rPr>
                 <w:rFonts w:ascii="BRH Devanagari Extra" w:hAnsi="BRH Devanagari Extra" w:cs="BRH Devanagari Extra"/>
-                <w:color w:val="000000"/>
+                <w:color w:val="FF0000"/>
                 <w:sz w:val="40"/>
                 <w:szCs w:val="40"/>
                 <w:highlight w:val="yellow"/>
               </w:rPr>
-              <w:t xml:space="preserve"> G</w:t>
-            </w:r>
-            <w:r>
-              <w:rPr>
-                <w:rFonts w:ascii="BRH Malayalam Extra" w:hAnsi="BRH Malayalam Extra" w:cs="BRH Devanagari Extra"/>
-                <w:color w:val="000000"/>
+              <w:t xml:space="preserve"> Â</w:t>
+            </w:r>
+            <w:r>
+              <w:rPr>
+                <w:rFonts w:ascii="BRH Malayalam Extra" w:hAnsi="BRH Malayalam Extra" w:cs="BRH Devanagari Extra"/>
+                <w:color w:val="FF0000"/>
                 <w:sz w:val="30"/>
                 <w:szCs w:val="40"/>
                 <w:highlight w:val="yellow"/>
@@ -7526,7 +6670,7 @@
             <w:r>
               <w:rPr>
                 <w:rFonts w:ascii="BRH Devanagari Extra" w:hAnsi="BRH Devanagari Extra" w:cs="BRH Devanagari Extra"/>
-                <w:color w:val="000000"/>
+                <w:color w:val="FF0000"/>
                 <w:sz w:val="40"/>
                 <w:szCs w:val="40"/>
                 <w:highlight w:val="yellow"/>
@@ -7537,7 +6681,156 @@
             <w:r>
               <w:rPr>
                 <w:rFonts w:ascii="BRH Devanagari Extra" w:hAnsi="BRH Devanagari Extra" w:cs="BRH Devanagari Extra"/>
-                <w:color w:val="000000"/>
+                <w:color w:val="FF0000"/>
+                <w:sz w:val="40"/>
+                <w:szCs w:val="40"/>
+                <w:highlight w:val="yellow"/>
+              </w:rPr>
+              <w:t xml:space="preserve"> |</w:t>
+            </w:r>
+            <w:r>
+              <w:rPr>
+                <w:rFonts w:ascii="BRH Devanagari" w:hAnsi="BRH Devanagari" w:cs="BRH Devanagari"/>
+                <w:color w:val="000000"/>
+                <w:sz w:val="40"/>
+                <w:szCs w:val="40"/>
+              </w:rPr>
+              <w:t xml:space="preserve"> </w:t>
+            </w:r>
+            <w:r>
+              <w:rPr>
+                <w:rFonts w:ascii="BRH Devanagari Extra" w:hAnsi="BRH Devanagari Extra" w:cs="BRH Devanagari Extra"/>
+                <w:color w:val="000000"/>
+                <w:sz w:val="40"/>
+                <w:szCs w:val="40"/>
+              </w:rPr>
+              <w:t xml:space="preserve">| </w:t>
+            </w:r>
+            <w:r>
+              <w:rPr>
+                <w:rFonts w:ascii="BRH Devanagari Extra" w:hAnsi="BRH Devanagari Extra" w:cs="BRH Devanagari Extra"/>
+                <w:color w:val="000000"/>
+                <w:sz w:val="40"/>
+                <w:szCs w:val="40"/>
+              </w:rPr>
+              <w:br/>
+            </w:r>
+            <w:r>
+              <w:rPr>
+                <w:rFonts w:ascii="BRH Devanagari Extra" w:hAnsi="BRH Devanagari Extra" w:cs="BRH Devanagari Extra"/>
+                <w:color w:val="000000"/>
+                <w:sz w:val="40"/>
+                <w:szCs w:val="40"/>
+              </w:rPr>
+              <w:t>G</w:t>
+            </w:r>
+            <w:r>
+              <w:rPr>
+                <w:rFonts w:ascii="BRH Malayalam Extra" w:hAnsi="BRH Malayalam Extra" w:cs="BRH Devanagari Extra"/>
+                <w:color w:val="000000"/>
+                <w:sz w:val="30"/>
+                <w:szCs w:val="40"/>
+              </w:rPr>
+              <w:t>–</w:t>
+            </w:r>
+            <w:proofErr w:type="spellStart"/>
+            <w:r>
+              <w:rPr>
+                <w:rFonts w:ascii="BRH Devanagari Extra" w:hAnsi="BRH Devanagari Extra" w:cs="BRH Devanagari Extra"/>
+                <w:color w:val="000000"/>
+                <w:sz w:val="40"/>
+                <w:szCs w:val="40"/>
+              </w:rPr>
+              <w:t>cÉå</w:t>
+            </w:r>
+            <w:proofErr w:type="spellEnd"/>
+            <w:r>
+              <w:rPr>
+                <w:rFonts w:ascii="BRH Devanagari Extra" w:hAnsi="BRH Devanagari Extra" w:cs="BRH Devanagari Extra"/>
+                <w:color w:val="000000"/>
+                <w:sz w:val="40"/>
+                <w:szCs w:val="40"/>
+              </w:rPr>
+              <w:t xml:space="preserve"> </w:t>
+            </w:r>
+            <w:proofErr w:type="spellStart"/>
+            <w:r>
+              <w:rPr>
+                <w:rFonts w:ascii="BRH Devanagari Extra" w:hAnsi="BRH Devanagari Extra" w:cs="BRH Devanagari Extra"/>
+                <w:color w:val="000000"/>
+                <w:sz w:val="40"/>
+                <w:szCs w:val="40"/>
+              </w:rPr>
+              <w:t>iuÉÉÿ</w:t>
+            </w:r>
+            <w:proofErr w:type="spellEnd"/>
+            <w:r>
+              <w:rPr>
+                <w:rFonts w:ascii="BRH Devanagari Extra" w:hAnsi="BRH Devanagari Extra" w:cs="BRH Devanagari Extra"/>
+                <w:color w:val="000000"/>
+                <w:sz w:val="40"/>
+                <w:szCs w:val="40"/>
+              </w:rPr>
+              <w:t xml:space="preserve"> | </w:t>
+            </w:r>
+            <w:proofErr w:type="spellStart"/>
+            <w:r>
+              <w:rPr>
+                <w:rFonts w:ascii="BRH Devanagari Extra" w:hAnsi="BRH Devanagari Extra" w:cs="BRH Devanagari Extra"/>
+                <w:color w:val="FF0000"/>
+                <w:sz w:val="40"/>
+                <w:szCs w:val="40"/>
+                <w:highlight w:val="yellow"/>
+              </w:rPr>
+              <w:t>iuÉÉ</w:t>
+            </w:r>
+            <w:proofErr w:type="spellEnd"/>
+            <w:r>
+              <w:rPr>
+                <w:rFonts w:ascii="BRH Malayalam Extra" w:hAnsi="BRH Malayalam Extra" w:cs="BRH Devanagari Extra"/>
+                <w:color w:val="FF0000"/>
+                <w:sz w:val="30"/>
+                <w:szCs w:val="40"/>
+                <w:highlight w:val="yellow"/>
+              </w:rPr>
+              <w:t>–</w:t>
+            </w:r>
+            <w:r>
+              <w:rPr>
+                <w:rFonts w:ascii="BRH Devanagari Extra" w:hAnsi="BRH Devanagari Extra" w:cs="BRH Devanagari Extra"/>
+                <w:color w:val="FF0000"/>
+                <w:sz w:val="40"/>
+                <w:szCs w:val="40"/>
+                <w:highlight w:val="yellow"/>
+              </w:rPr>
+              <w:t xml:space="preserve"> Â</w:t>
+            </w:r>
+            <w:r>
+              <w:rPr>
+                <w:rFonts w:ascii="BRH Malayalam Extra" w:hAnsi="BRH Malayalam Extra" w:cs="BRH Devanagari Extra"/>
+                <w:color w:val="FF0000"/>
+                <w:sz w:val="30"/>
+                <w:szCs w:val="40"/>
+                <w:highlight w:val="yellow"/>
+              </w:rPr>
+              <w:t>–</w:t>
+            </w:r>
+            <w:proofErr w:type="spellStart"/>
+            <w:r>
+              <w:rPr>
+                <w:rFonts w:ascii="BRH Devanagari Extra" w:hAnsi="BRH Devanagari Extra" w:cs="BRH Devanagari Extra"/>
+                <w:color w:val="FF0000"/>
+                <w:sz w:val="40"/>
+                <w:szCs w:val="40"/>
+                <w:highlight w:val="yellow"/>
+              </w:rPr>
+              <w:t>cÉå</w:t>
+            </w:r>
+            <w:proofErr w:type="spellEnd"/>
+            <w:r>
+              <w:rPr>
+                <w:rFonts w:ascii="BRH Devanagari Extra" w:hAnsi="BRH Devanagari Extra" w:cs="BRH Devanagari Extra"/>
+                <w:color w:val="FF0000"/>
                 <w:sz w:val="40"/>
                 <w:szCs w:val="40"/>
                 <w:highlight w:val="yellow"/>
@@ -7616,6 +6909,136 @@
               </w:rPr>
               <w:t xml:space="preserve"> | </w:t>
             </w:r>
+            <w:proofErr w:type="spellStart"/>
+            <w:r>
+              <w:rPr>
+                <w:rFonts w:ascii="BRH Devanagari" w:hAnsi="BRH Devanagari" w:cs="BRH Devanagari"/>
+                <w:color w:val="000000"/>
+                <w:sz w:val="40"/>
+                <w:szCs w:val="40"/>
+                <w:highlight w:val="green"/>
+              </w:rPr>
+              <w:t>iuÉ</w:t>
+            </w:r>
+            <w:proofErr w:type="spellEnd"/>
+            <w:r>
+              <w:rPr>
+                <w:rFonts w:ascii="BRH Malayalam Extra" w:hAnsi="BRH Malayalam Extra" w:cs="BRH Devanagari Extra"/>
+                <w:color w:val="000000"/>
+                <w:sz w:val="30"/>
+                <w:szCs w:val="40"/>
+                <w:highlight w:val="green"/>
+              </w:rPr>
+              <w:t>–</w:t>
+            </w:r>
+            <w:proofErr w:type="spellStart"/>
+            <w:r>
+              <w:rPr>
+                <w:rFonts w:ascii="BRH Devanagari" w:hAnsi="BRH Devanagari" w:cs="BRH Devanagari"/>
+                <w:color w:val="000000"/>
+                <w:sz w:val="40"/>
+                <w:szCs w:val="40"/>
+                <w:highlight w:val="green"/>
+              </w:rPr>
+              <w:t>cÉåï</w:t>
+            </w:r>
+            <w:proofErr w:type="spellEnd"/>
+            <w:r>
+              <w:rPr>
+                <w:rFonts w:ascii="BRH Devanagari" w:hAnsi="BRH Devanagari" w:cs="BRH Devanagari"/>
+                <w:color w:val="000000"/>
+                <w:sz w:val="40"/>
+                <w:szCs w:val="40"/>
+              </w:rPr>
+              <w:t xml:space="preserve"> </w:t>
+            </w:r>
+            <w:r>
+              <w:rPr>
+                <w:rFonts w:ascii="BRH Devanagari Extra" w:hAnsi="BRH Devanagari Extra" w:cs="BRH Devanagari Extra"/>
+                <w:color w:val="000000"/>
+                <w:sz w:val="40"/>
+                <w:szCs w:val="40"/>
+              </w:rPr>
+              <w:t>|</w:t>
+            </w:r>
+            <w:r>
+              <w:rPr>
+                <w:rFonts w:ascii="BRH Devanagari Extra" w:hAnsi="BRH Devanagari Extra" w:cs="BRH Devanagari Extra"/>
+                <w:color w:val="000000"/>
+                <w:sz w:val="40"/>
+                <w:szCs w:val="40"/>
+              </w:rPr>
+              <w:t xml:space="preserve"> </w:t>
+            </w:r>
+            <w:r>
+              <w:rPr>
+                <w:rFonts w:ascii="BRH Devanagari Extra" w:hAnsi="BRH Devanagari Extra" w:cs="BRH Devanagari Extra"/>
+                <w:color w:val="000000"/>
+                <w:sz w:val="40"/>
+                <w:szCs w:val="40"/>
+              </w:rPr>
+              <w:t>G</w:t>
+            </w:r>
+            <w:r>
+              <w:rPr>
+                <w:rFonts w:ascii="BRH Malayalam Extra" w:hAnsi="BRH Malayalam Extra" w:cs="BRH Devanagari Extra"/>
+                <w:color w:val="000000"/>
+                <w:sz w:val="30"/>
+                <w:szCs w:val="40"/>
+              </w:rPr>
+              <w:t>–</w:t>
+            </w:r>
+            <w:proofErr w:type="spellStart"/>
+            <w:r>
+              <w:rPr>
+                <w:rFonts w:ascii="BRH Devanagari Extra" w:hAnsi="BRH Devanagari Extra" w:cs="BRH Devanagari Extra"/>
+                <w:color w:val="000000"/>
+                <w:sz w:val="40"/>
+                <w:szCs w:val="40"/>
+              </w:rPr>
+              <w:t>cÉå</w:t>
+            </w:r>
+            <w:proofErr w:type="spellEnd"/>
+            <w:r>
+              <w:rPr>
+                <w:rFonts w:ascii="BRH Devanagari Extra" w:hAnsi="BRH Devanagari Extra" w:cs="BRH Devanagari Extra"/>
+                <w:color w:val="000000"/>
+                <w:sz w:val="40"/>
+                <w:szCs w:val="40"/>
+              </w:rPr>
+              <w:t xml:space="preserve"> </w:t>
+            </w:r>
+            <w:proofErr w:type="spellStart"/>
+            <w:r>
+              <w:rPr>
+                <w:rFonts w:ascii="BRH Devanagari Extra" w:hAnsi="BRH Devanagari Extra" w:cs="BRH Devanagari Extra"/>
+                <w:color w:val="000000"/>
+                <w:sz w:val="40"/>
+                <w:szCs w:val="40"/>
+              </w:rPr>
+              <w:t>iuÉÉÿ</w:t>
+            </w:r>
+            <w:proofErr w:type="spellEnd"/>
+            <w:r>
+              <w:rPr>
+                <w:rFonts w:ascii="BRH Devanagari Extra" w:hAnsi="BRH Devanagari Extra" w:cs="BRH Devanagari Extra"/>
+                <w:color w:val="000000"/>
+                <w:sz w:val="40"/>
+                <w:szCs w:val="40"/>
+              </w:rPr>
+              <w:t xml:space="preserve"> |</w:t>
+            </w:r>
+          </w:p>
+          <w:p>
+            <w:pPr>
+              <w:spacing w:before="0" w:line="240" w:lineRule="auto"/>
+              <w:rPr>
+                <w:rFonts w:ascii="BRH Devanagari Extra" w:hAnsi="BRH Devanagari Extra" w:cs="BRH Devanagari Extra"/>
+                <w:color w:val="000000"/>
+                <w:sz w:val="40"/>
+                <w:szCs w:val="40"/>
+              </w:rPr>
+            </w:pPr>
             <w:proofErr w:type="spellStart"/>
             <w:r>
               <w:rPr>
@@ -7704,19 +7127,8 @@
                 <w:sz w:val="28"/>
                 <w:szCs w:val="32"/>
               </w:rPr>
-              <w:t xml:space="preserve">T.S.4.4.6.2 – </w:t>
-            </w:r>
-            <w:proofErr w:type="spellStart"/>
-            <w:r>
-              <w:rPr>
-                <w:rFonts w:cs="Arial"/>
-                <w:b/>
-                <w:sz w:val="28"/>
-                <w:szCs w:val="32"/>
-              </w:rPr>
-              <w:t>Kramam</w:t>
-            </w:r>
-            <w:proofErr w:type="spellEnd"/>
+              <w:t>T.S.4.4.6.2 – Kramam</w:t>
+            </w:r>
           </w:p>
           <w:p>
             <w:pPr>
@@ -7736,45 +7148,14 @@
                 <w:szCs w:val="32"/>
               </w:rPr>
             </w:pPr>
-            <w:proofErr w:type="spellStart"/>
-            <w:r>
-              <w:rPr>
-                <w:rFonts w:cs="Arial"/>
-                <w:b/>
-                <w:sz w:val="28"/>
-                <w:szCs w:val="32"/>
-              </w:rPr>
-              <w:t>Krama</w:t>
-            </w:r>
-            <w:proofErr w:type="spellEnd"/>
-            <w:r>
-              <w:rPr>
-                <w:rFonts w:cs="Arial"/>
-                <w:b/>
-                <w:sz w:val="28"/>
-                <w:szCs w:val="32"/>
-              </w:rPr>
-              <w:t xml:space="preserve"> </w:t>
-            </w:r>
-            <w:proofErr w:type="spellStart"/>
-            <w:r>
-              <w:rPr>
-                <w:rFonts w:cs="Arial"/>
-                <w:b/>
-                <w:sz w:val="28"/>
-                <w:szCs w:val="32"/>
-              </w:rPr>
-              <w:t>Vaakyam</w:t>
-            </w:r>
-            <w:proofErr w:type="spellEnd"/>
-            <w:r>
-              <w:rPr>
-                <w:rFonts w:cs="Arial"/>
-                <w:b/>
-                <w:sz w:val="28"/>
-                <w:szCs w:val="32"/>
-              </w:rPr>
-              <w:t xml:space="preserve"> No.– 83</w:t>
+            <w:r>
+              <w:rPr>
+                <w:rFonts w:cs="Arial"/>
+                <w:b/>
+                <w:sz w:val="28"/>
+                <w:szCs w:val="32"/>
+              </w:rPr>
+              <w:t>Krama Vaakyam No.– 83</w:t>
             </w:r>
           </w:p>
           <w:p>
@@ -7795,25 +7176,14 @@
                 <w:szCs w:val="32"/>
               </w:rPr>
             </w:pPr>
-            <w:proofErr w:type="spellStart"/>
-            <w:r>
-              <w:rPr>
-                <w:rFonts w:cs="Arial"/>
-                <w:b/>
-                <w:sz w:val="28"/>
-                <w:szCs w:val="32"/>
-              </w:rPr>
-              <w:t>Panchaati</w:t>
-            </w:r>
-            <w:proofErr w:type="spellEnd"/>
-            <w:r>
-              <w:rPr>
-                <w:rFonts w:cs="Arial"/>
-                <w:b/>
-                <w:sz w:val="28"/>
-                <w:szCs w:val="32"/>
-              </w:rPr>
-              <w:t xml:space="preserve"> No</w:t>
+            <w:r>
+              <w:rPr>
+                <w:rFonts w:cs="Arial"/>
+                <w:b/>
+                <w:sz w:val="28"/>
+                <w:szCs w:val="32"/>
+              </w:rPr>
+              <w:t>Panchaati No</w:t>
             </w:r>
             <w:r>
               <w:rPr>
@@ -8252,19 +7622,8 @@
                 <w:sz w:val="28"/>
                 <w:szCs w:val="32"/>
               </w:rPr>
-              <w:t xml:space="preserve">T.S.4.4.9.1 – </w:t>
-            </w:r>
-            <w:proofErr w:type="spellStart"/>
-            <w:r>
-              <w:rPr>
-                <w:rFonts w:cs="Arial"/>
-                <w:b/>
-                <w:sz w:val="28"/>
-                <w:szCs w:val="32"/>
-              </w:rPr>
-              <w:t>Kramam</w:t>
-            </w:r>
-            <w:proofErr w:type="spellEnd"/>
+              <w:t>T.S.4.4.9.1 – Kramam</w:t>
+            </w:r>
           </w:p>
           <w:p>
             <w:pPr>
@@ -8284,45 +7643,14 @@
                 <w:szCs w:val="32"/>
               </w:rPr>
             </w:pPr>
-            <w:proofErr w:type="spellStart"/>
-            <w:r>
-              <w:rPr>
-                <w:rFonts w:cs="Arial"/>
-                <w:b/>
-                <w:sz w:val="28"/>
-                <w:szCs w:val="32"/>
-              </w:rPr>
-              <w:t>Krama</w:t>
-            </w:r>
-            <w:proofErr w:type="spellEnd"/>
-            <w:r>
-              <w:rPr>
-                <w:rFonts w:cs="Arial"/>
-                <w:b/>
-                <w:sz w:val="28"/>
-                <w:szCs w:val="32"/>
-              </w:rPr>
-              <w:t xml:space="preserve"> </w:t>
-            </w:r>
-            <w:proofErr w:type="spellStart"/>
-            <w:r>
-              <w:rPr>
-                <w:rFonts w:cs="Arial"/>
-                <w:b/>
-                <w:sz w:val="28"/>
-                <w:szCs w:val="32"/>
-              </w:rPr>
-              <w:t>Vaakyam</w:t>
-            </w:r>
-            <w:proofErr w:type="spellEnd"/>
-            <w:r>
-              <w:rPr>
-                <w:rFonts w:cs="Arial"/>
-                <w:b/>
-                <w:sz w:val="28"/>
-                <w:szCs w:val="32"/>
-              </w:rPr>
-              <w:t xml:space="preserve"> No.– 53</w:t>
+            <w:r>
+              <w:rPr>
+                <w:rFonts w:cs="Arial"/>
+                <w:b/>
+                <w:sz w:val="28"/>
+                <w:szCs w:val="32"/>
+              </w:rPr>
+              <w:t>Krama Vaakyam No.– 53</w:t>
             </w:r>
           </w:p>
           <w:p>
@@ -8343,25 +7671,14 @@
                 <w:szCs w:val="32"/>
               </w:rPr>
             </w:pPr>
-            <w:proofErr w:type="spellStart"/>
-            <w:r>
-              <w:rPr>
-                <w:rFonts w:cs="Arial"/>
-                <w:b/>
-                <w:sz w:val="28"/>
-                <w:szCs w:val="32"/>
-              </w:rPr>
-              <w:t>Panchaati</w:t>
-            </w:r>
-            <w:proofErr w:type="spellEnd"/>
-            <w:r>
-              <w:rPr>
-                <w:rFonts w:cs="Arial"/>
-                <w:b/>
-                <w:sz w:val="28"/>
-                <w:szCs w:val="32"/>
-              </w:rPr>
-              <w:t xml:space="preserve"> No</w:t>
+            <w:r>
+              <w:rPr>
+                <w:rFonts w:cs="Arial"/>
+                <w:b/>
+                <w:sz w:val="28"/>
+                <w:szCs w:val="32"/>
+              </w:rPr>
+              <w:t>Panchaati No</w:t>
             </w:r>
             <w:r>
               <w:rPr>
@@ -8749,20 +8066,8 @@
                 <w:sz w:val="28"/>
                 <w:szCs w:val="32"/>
               </w:rPr>
-              <w:t xml:space="preserve">.1 – </w:t>
-            </w:r>
-            <w:proofErr w:type="spellStart"/>
-            <w:r>
-              <w:rPr>
-                <w:rFonts w:cs="Arial"/>
-                <w:b/>
-                <w:color w:val="FF0000"/>
-                <w:sz w:val="28"/>
-                <w:szCs w:val="32"/>
-              </w:rPr>
-              <w:t>Kramam</w:t>
-            </w:r>
-            <w:proofErr w:type="spellEnd"/>
+              <w:t>.1 – Kramam</w:t>
+            </w:r>
           </w:p>
           <w:p>
             <w:pPr>
@@ -8783,7 +8088,6 @@
                 <w:szCs w:val="32"/>
               </w:rPr>
             </w:pPr>
-            <w:proofErr w:type="spellStart"/>
             <w:r>
               <w:rPr>
                 <w:rFonts w:cs="Arial"/>
@@ -8792,40 +8096,7 @@
                 <w:sz w:val="28"/>
                 <w:szCs w:val="32"/>
               </w:rPr>
-              <w:t>Krama</w:t>
-            </w:r>
-            <w:proofErr w:type="spellEnd"/>
-            <w:r>
-              <w:rPr>
-                <w:rFonts w:cs="Arial"/>
-                <w:b/>
-                <w:color w:val="FF0000"/>
-                <w:sz w:val="28"/>
-                <w:szCs w:val="32"/>
-              </w:rPr>
-              <w:t xml:space="preserve"> </w:t>
-            </w:r>
-            <w:proofErr w:type="spellStart"/>
-            <w:r>
-              <w:rPr>
-                <w:rFonts w:cs="Arial"/>
-                <w:b/>
-                <w:color w:val="FF0000"/>
-                <w:sz w:val="28"/>
-                <w:szCs w:val="32"/>
-              </w:rPr>
-              <w:t>Vaakyam</w:t>
-            </w:r>
-            <w:proofErr w:type="spellEnd"/>
-            <w:r>
-              <w:rPr>
-                <w:rFonts w:cs="Arial"/>
-                <w:b/>
-                <w:color w:val="FF0000"/>
-                <w:sz w:val="28"/>
-                <w:szCs w:val="32"/>
-              </w:rPr>
-              <w:t xml:space="preserve"> No.– </w:t>
+              <w:t xml:space="preserve">Krama Vaakyam No.– </w:t>
             </w:r>
             <w:r>
               <w:rPr>
@@ -8856,7 +8127,6 @@
                 <w:szCs w:val="32"/>
               </w:rPr>
             </w:pPr>
-            <w:proofErr w:type="spellStart"/>
             <w:r>
               <w:rPr>
                 <w:rFonts w:cs="Arial"/>
@@ -8865,18 +8135,7 @@
                 <w:sz w:val="28"/>
                 <w:szCs w:val="32"/>
               </w:rPr>
-              <w:t>Panchaati</w:t>
-            </w:r>
-            <w:proofErr w:type="spellEnd"/>
-            <w:r>
-              <w:rPr>
-                <w:rFonts w:cs="Arial"/>
-                <w:b/>
-                <w:color w:val="FF0000"/>
-                <w:sz w:val="28"/>
-                <w:szCs w:val="32"/>
-              </w:rPr>
-              <w:t xml:space="preserve"> No</w:t>
+              <w:t>Panchaati No</w:t>
             </w:r>
             <w:r>
               <w:rPr>
@@ -9402,6 +8661,7 @@
                 <w:sz w:val="28"/>
                 <w:szCs w:val="32"/>
               </w:rPr>
+              <w:lastRenderedPageBreak/>
               <w:t>T.S.4.4.</w:t>
             </w:r>
             <w:r>
@@ -9422,20 +8682,8 @@
                 <w:sz w:val="28"/>
                 <w:szCs w:val="32"/>
               </w:rPr>
-              <w:t xml:space="preserve">.1 – </w:t>
-            </w:r>
-            <w:proofErr w:type="spellStart"/>
-            <w:r>
-              <w:rPr>
-                <w:rFonts w:cs="Arial"/>
-                <w:b/>
-                <w:color w:val="FF0000"/>
-                <w:sz w:val="28"/>
-                <w:szCs w:val="32"/>
-              </w:rPr>
-              <w:t>Kramam</w:t>
-            </w:r>
-            <w:proofErr w:type="spellEnd"/>
+              <w:t>.1 – Kramam</w:t>
+            </w:r>
           </w:p>
           <w:p>
             <w:pPr>
@@ -9456,7 +8704,6 @@
                 <w:szCs w:val="32"/>
               </w:rPr>
             </w:pPr>
-            <w:proofErr w:type="spellStart"/>
             <w:r>
               <w:rPr>
                 <w:rFonts w:cs="Arial"/>
@@ -9465,40 +8712,7 @@
                 <w:sz w:val="28"/>
                 <w:szCs w:val="32"/>
               </w:rPr>
-              <w:t>Krama</w:t>
-            </w:r>
-            <w:proofErr w:type="spellEnd"/>
-            <w:r>
-              <w:rPr>
-                <w:rFonts w:cs="Arial"/>
-                <w:b/>
-                <w:color w:val="FF0000"/>
-                <w:sz w:val="28"/>
-                <w:szCs w:val="32"/>
-              </w:rPr>
-              <w:t xml:space="preserve"> </w:t>
-            </w:r>
-            <w:proofErr w:type="spellStart"/>
-            <w:r>
-              <w:rPr>
-                <w:rFonts w:cs="Arial"/>
-                <w:b/>
-                <w:color w:val="FF0000"/>
-                <w:sz w:val="28"/>
-                <w:szCs w:val="32"/>
-              </w:rPr>
-              <w:t>Vaakyam</w:t>
-            </w:r>
-            <w:proofErr w:type="spellEnd"/>
-            <w:r>
-              <w:rPr>
-                <w:rFonts w:cs="Arial"/>
-                <w:b/>
-                <w:color w:val="FF0000"/>
-                <w:sz w:val="28"/>
-                <w:szCs w:val="32"/>
-              </w:rPr>
-              <w:t xml:space="preserve"> No.– </w:t>
+              <w:t xml:space="preserve">Krama Vaakyam No.– </w:t>
             </w:r>
             <w:r>
               <w:rPr>
@@ -9529,7 +8743,6 @@
                 <w:szCs w:val="32"/>
               </w:rPr>
             </w:pPr>
-            <w:proofErr w:type="spellStart"/>
             <w:r>
               <w:rPr>
                 <w:rFonts w:cs="Arial"/>
@@ -9538,18 +8751,7 @@
                 <w:sz w:val="28"/>
                 <w:szCs w:val="32"/>
               </w:rPr>
-              <w:t>Panchaati</w:t>
-            </w:r>
-            <w:proofErr w:type="spellEnd"/>
-            <w:r>
-              <w:rPr>
-                <w:rFonts w:cs="Arial"/>
-                <w:b/>
-                <w:color w:val="FF0000"/>
-                <w:sz w:val="28"/>
-                <w:szCs w:val="32"/>
-              </w:rPr>
-              <w:t xml:space="preserve"> No</w:t>
+              <w:t>Panchaati No</w:t>
             </w:r>
             <w:r>
               <w:rPr>
@@ -9805,20 +9007,8 @@
                 <w:sz w:val="28"/>
                 <w:szCs w:val="32"/>
               </w:rPr>
-              <w:lastRenderedPageBreak/>
-              <w:t xml:space="preserve">T.S.4.4.11.3 – </w:t>
-            </w:r>
-            <w:proofErr w:type="spellStart"/>
-            <w:r>
-              <w:rPr>
-                <w:rFonts w:cs="Arial"/>
-                <w:b/>
-                <w:sz w:val="28"/>
-                <w:szCs w:val="32"/>
-              </w:rPr>
-              <w:t>Kramam</w:t>
-            </w:r>
-            <w:proofErr w:type="spellEnd"/>
+              <w:t>T.S.4.4.11.3 – Kramam</w:t>
+            </w:r>
           </w:p>
           <w:p>
             <w:pPr>
@@ -9837,41 +9027,13 @@
                 <w:szCs w:val="32"/>
               </w:rPr>
             </w:pPr>
-            <w:proofErr w:type="spellStart"/>
-            <w:r>
-              <w:rPr>
-                <w:rFonts w:cs="Arial"/>
-                <w:b/>
-                <w:szCs w:val="32"/>
-              </w:rPr>
-              <w:t>Krama</w:t>
-            </w:r>
-            <w:proofErr w:type="spellEnd"/>
-            <w:r>
-              <w:rPr>
-                <w:rFonts w:cs="Arial"/>
-                <w:b/>
-                <w:szCs w:val="32"/>
-              </w:rPr>
-              <w:t xml:space="preserve"> </w:t>
-            </w:r>
-            <w:proofErr w:type="spellStart"/>
-            <w:r>
-              <w:rPr>
-                <w:rFonts w:cs="Arial"/>
-                <w:b/>
-                <w:szCs w:val="32"/>
-              </w:rPr>
-              <w:t>Vaakyam</w:t>
-            </w:r>
-            <w:proofErr w:type="spellEnd"/>
-            <w:r>
-              <w:rPr>
-                <w:rFonts w:cs="Arial"/>
-                <w:b/>
-                <w:szCs w:val="32"/>
-              </w:rPr>
-              <w:t xml:space="preserve"> No.– 23, 24</w:t>
+            <w:r>
+              <w:rPr>
+                <w:rFonts w:cs="Arial"/>
+                <w:b/>
+                <w:szCs w:val="32"/>
+              </w:rPr>
+              <w:t>Krama Vaakyam No.– 23, 24</w:t>
             </w:r>
           </w:p>
           <w:p>
@@ -9892,25 +9054,14 @@
                 <w:szCs w:val="32"/>
               </w:rPr>
             </w:pPr>
-            <w:proofErr w:type="spellStart"/>
-            <w:r>
-              <w:rPr>
-                <w:rFonts w:cs="Arial"/>
-                <w:b/>
-                <w:sz w:val="28"/>
-                <w:szCs w:val="32"/>
-              </w:rPr>
-              <w:t>Panchaati</w:t>
-            </w:r>
-            <w:proofErr w:type="spellEnd"/>
-            <w:r>
-              <w:rPr>
-                <w:rFonts w:cs="Arial"/>
-                <w:b/>
-                <w:sz w:val="28"/>
-                <w:szCs w:val="32"/>
-              </w:rPr>
-              <w:t xml:space="preserve"> No</w:t>
+            <w:r>
+              <w:rPr>
+                <w:rFonts w:cs="Arial"/>
+                <w:b/>
+                <w:sz w:val="28"/>
+                <w:szCs w:val="32"/>
+              </w:rPr>
+              <w:t>Panchaati No</w:t>
             </w:r>
             <w:r>
               <w:rPr>
@@ -10499,21 +9650,12 @@
               </w:rPr>
               <w:t xml:space="preserve">the </w:t>
             </w:r>
-            <w:proofErr w:type="spellStart"/>
             <w:r>
               <w:rPr>
                 <w:b/>
                 <w:bCs/>
               </w:rPr>
-              <w:t>kramam</w:t>
-            </w:r>
-            <w:proofErr w:type="spellEnd"/>
-            <w:r>
-              <w:rPr>
-                <w:b/>
-                <w:bCs/>
-              </w:rPr>
-              <w:t xml:space="preserve"> </w:t>
+              <w:t xml:space="preserve">kramam </w:t>
             </w:r>
             <w:r>
               <w:rPr>
@@ -10600,20 +9742,8 @@
                 <w:sz w:val="28"/>
                 <w:szCs w:val="32"/>
               </w:rPr>
-              <w:t xml:space="preserve"> – </w:t>
-            </w:r>
-            <w:proofErr w:type="spellStart"/>
-            <w:r>
-              <w:rPr>
-                <w:rFonts w:cs="Arial"/>
-                <w:b/>
-                <w:color w:val="FF0000"/>
-                <w:sz w:val="28"/>
-                <w:szCs w:val="32"/>
-              </w:rPr>
-              <w:t>Kramam</w:t>
-            </w:r>
-            <w:proofErr w:type="spellEnd"/>
+              <w:t xml:space="preserve"> – Kramam</w:t>
+            </w:r>
           </w:p>
           <w:p>
             <w:pPr>
@@ -10634,7 +9764,6 @@
                 <w:szCs w:val="32"/>
               </w:rPr>
             </w:pPr>
-            <w:proofErr w:type="spellStart"/>
             <w:r>
               <w:rPr>
                 <w:rFonts w:cs="Arial"/>
@@ -10643,40 +9772,7 @@
                 <w:sz w:val="28"/>
                 <w:szCs w:val="32"/>
               </w:rPr>
-              <w:t>Krama</w:t>
-            </w:r>
-            <w:proofErr w:type="spellEnd"/>
-            <w:r>
-              <w:rPr>
-                <w:rFonts w:cs="Arial"/>
-                <w:b/>
-                <w:color w:val="FF0000"/>
-                <w:sz w:val="28"/>
-                <w:szCs w:val="32"/>
-              </w:rPr>
-              <w:t xml:space="preserve"> </w:t>
-            </w:r>
-            <w:proofErr w:type="spellStart"/>
-            <w:r>
-              <w:rPr>
-                <w:rFonts w:cs="Arial"/>
-                <w:b/>
-                <w:color w:val="FF0000"/>
-                <w:sz w:val="28"/>
-                <w:szCs w:val="32"/>
-              </w:rPr>
-              <w:t>Vaakyam</w:t>
-            </w:r>
-            <w:proofErr w:type="spellEnd"/>
-            <w:r>
-              <w:rPr>
-                <w:rFonts w:cs="Arial"/>
-                <w:b/>
-                <w:color w:val="FF0000"/>
-                <w:sz w:val="28"/>
-                <w:szCs w:val="32"/>
-              </w:rPr>
-              <w:t xml:space="preserve"> No.– </w:t>
+              <w:t xml:space="preserve">Krama Vaakyam No.– </w:t>
             </w:r>
             <w:r>
               <w:rPr>
@@ -10707,7 +9803,6 @@
                 <w:szCs w:val="32"/>
               </w:rPr>
             </w:pPr>
-            <w:proofErr w:type="spellStart"/>
             <w:r>
               <w:rPr>
                 <w:rFonts w:cs="Arial"/>
@@ -10716,18 +9811,7 @@
                 <w:sz w:val="28"/>
                 <w:szCs w:val="32"/>
               </w:rPr>
-              <w:t>Panchaati</w:t>
-            </w:r>
-            <w:proofErr w:type="spellEnd"/>
-            <w:r>
-              <w:rPr>
-                <w:rFonts w:cs="Arial"/>
-                <w:b/>
-                <w:color w:val="FF0000"/>
-                <w:sz w:val="28"/>
-                <w:szCs w:val="32"/>
-              </w:rPr>
-              <w:t xml:space="preserve"> No</w:t>
+              <w:t>Panchaati No</w:t>
             </w:r>
             <w:r>
               <w:rPr>
@@ -10978,19 +10062,8 @@
                 <w:sz w:val="28"/>
                 <w:szCs w:val="32"/>
               </w:rPr>
-              <w:t xml:space="preserve">T.S.4.4.12.2 – </w:t>
-            </w:r>
-            <w:proofErr w:type="spellStart"/>
-            <w:r>
-              <w:rPr>
-                <w:rFonts w:cs="Arial"/>
-                <w:b/>
-                <w:sz w:val="28"/>
-                <w:szCs w:val="32"/>
-              </w:rPr>
-              <w:t>Kramam</w:t>
-            </w:r>
-            <w:proofErr w:type="spellEnd"/>
+              <w:t>T.S.4.4.12.2 – Kramam</w:t>
+            </w:r>
           </w:p>
           <w:p>
             <w:pPr>
@@ -11010,45 +10083,14 @@
                 <w:szCs w:val="32"/>
               </w:rPr>
             </w:pPr>
-            <w:proofErr w:type="spellStart"/>
-            <w:r>
-              <w:rPr>
-                <w:rFonts w:cs="Arial"/>
-                <w:b/>
-                <w:sz w:val="28"/>
-                <w:szCs w:val="32"/>
-              </w:rPr>
-              <w:t>Krama</w:t>
-            </w:r>
-            <w:proofErr w:type="spellEnd"/>
-            <w:r>
-              <w:rPr>
-                <w:rFonts w:cs="Arial"/>
-                <w:b/>
-                <w:sz w:val="28"/>
-                <w:szCs w:val="32"/>
-              </w:rPr>
-              <w:t xml:space="preserve"> </w:t>
-            </w:r>
-            <w:proofErr w:type="spellStart"/>
-            <w:r>
-              <w:rPr>
-                <w:rFonts w:cs="Arial"/>
-                <w:b/>
-                <w:sz w:val="28"/>
-                <w:szCs w:val="32"/>
-              </w:rPr>
-              <w:t>Vaakyam</w:t>
-            </w:r>
-            <w:proofErr w:type="spellEnd"/>
-            <w:r>
-              <w:rPr>
-                <w:rFonts w:cs="Arial"/>
-                <w:b/>
-                <w:sz w:val="28"/>
-                <w:szCs w:val="32"/>
-              </w:rPr>
-              <w:t xml:space="preserve"> No.– 5</w:t>
+            <w:r>
+              <w:rPr>
+                <w:rFonts w:cs="Arial"/>
+                <w:b/>
+                <w:sz w:val="28"/>
+                <w:szCs w:val="32"/>
+              </w:rPr>
+              <w:t>Krama Vaakyam No.– 5</w:t>
             </w:r>
           </w:p>
           <w:p>
@@ -11069,25 +10111,14 @@
                 <w:szCs w:val="32"/>
               </w:rPr>
             </w:pPr>
-            <w:proofErr w:type="spellStart"/>
-            <w:r>
-              <w:rPr>
-                <w:rFonts w:cs="Arial"/>
-                <w:b/>
-                <w:sz w:val="28"/>
-                <w:szCs w:val="32"/>
-              </w:rPr>
-              <w:t>Panchaati</w:t>
-            </w:r>
-            <w:proofErr w:type="spellEnd"/>
-            <w:r>
-              <w:rPr>
-                <w:rFonts w:cs="Arial"/>
-                <w:b/>
-                <w:sz w:val="28"/>
-                <w:szCs w:val="32"/>
-              </w:rPr>
-              <w:t xml:space="preserve"> No</w:t>
+            <w:r>
+              <w:rPr>
+                <w:rFonts w:cs="Arial"/>
+                <w:b/>
+                <w:sz w:val="28"/>
+                <w:szCs w:val="32"/>
+              </w:rPr>
+              <w:t>Panchaati No</w:t>
             </w:r>
             <w:r>
               <w:rPr>
@@ -11446,19 +10477,8 @@
                 <w:sz w:val="28"/>
                 <w:szCs w:val="32"/>
               </w:rPr>
-              <w:t xml:space="preserve">T.S.4.4.12.5 – </w:t>
-            </w:r>
-            <w:proofErr w:type="spellStart"/>
-            <w:r>
-              <w:rPr>
-                <w:rFonts w:cs="Arial"/>
-                <w:b/>
-                <w:sz w:val="28"/>
-                <w:szCs w:val="32"/>
-              </w:rPr>
-              <w:t>Kramam</w:t>
-            </w:r>
-            <w:proofErr w:type="spellEnd"/>
+              <w:t>T.S.4.4.12.5 – Kramam</w:t>
+            </w:r>
           </w:p>
           <w:p>
             <w:pPr>
@@ -11478,45 +10498,14 @@
                 <w:szCs w:val="32"/>
               </w:rPr>
             </w:pPr>
-            <w:proofErr w:type="spellStart"/>
-            <w:r>
-              <w:rPr>
-                <w:rFonts w:cs="Arial"/>
-                <w:b/>
-                <w:sz w:val="28"/>
-                <w:szCs w:val="32"/>
-              </w:rPr>
-              <w:t>Krama</w:t>
-            </w:r>
-            <w:proofErr w:type="spellEnd"/>
-            <w:r>
-              <w:rPr>
-                <w:rFonts w:cs="Arial"/>
-                <w:b/>
-                <w:sz w:val="28"/>
-                <w:szCs w:val="32"/>
-              </w:rPr>
-              <w:t xml:space="preserve"> </w:t>
-            </w:r>
-            <w:proofErr w:type="spellStart"/>
-            <w:r>
-              <w:rPr>
-                <w:rFonts w:cs="Arial"/>
-                <w:b/>
-                <w:sz w:val="28"/>
-                <w:szCs w:val="32"/>
-              </w:rPr>
-              <w:t>Vaakyam</w:t>
-            </w:r>
-            <w:proofErr w:type="spellEnd"/>
-            <w:r>
-              <w:rPr>
-                <w:rFonts w:cs="Arial"/>
-                <w:b/>
-                <w:sz w:val="28"/>
-                <w:szCs w:val="32"/>
-              </w:rPr>
-              <w:t xml:space="preserve"> No.– 9</w:t>
+            <w:r>
+              <w:rPr>
+                <w:rFonts w:cs="Arial"/>
+                <w:b/>
+                <w:sz w:val="28"/>
+                <w:szCs w:val="32"/>
+              </w:rPr>
+              <w:t>Krama Vaakyam No.– 9</w:t>
             </w:r>
           </w:p>
           <w:p>
@@ -11537,25 +10526,14 @@
                 <w:szCs w:val="32"/>
               </w:rPr>
             </w:pPr>
-            <w:proofErr w:type="spellStart"/>
-            <w:r>
-              <w:rPr>
-                <w:rFonts w:cs="Arial"/>
-                <w:b/>
-                <w:sz w:val="28"/>
-                <w:szCs w:val="32"/>
-              </w:rPr>
-              <w:t>Panchaati</w:t>
-            </w:r>
-            <w:proofErr w:type="spellEnd"/>
-            <w:r>
-              <w:rPr>
-                <w:rFonts w:cs="Arial"/>
-                <w:b/>
-                <w:sz w:val="28"/>
-                <w:szCs w:val="32"/>
-              </w:rPr>
-              <w:t xml:space="preserve"> No</w:t>
+            <w:r>
+              <w:rPr>
+                <w:rFonts w:cs="Arial"/>
+                <w:b/>
+                <w:sz w:val="28"/>
+                <w:szCs w:val="32"/>
+              </w:rPr>
+              <w:t>Panchaati No</w:t>
             </w:r>
             <w:r>
               <w:rPr>
@@ -11921,6 +10899,57 @@
     </w:p>
     <w:p>
       <w:pPr>
+        <w:pBdr>
+          <w:bottom w:val="double" w:sz="6" w:space="1" w:color="auto"/>
+        </w:pBdr>
+        <w:jc w:val="center"/>
+        <w:rPr>
+          <w:b/>
+          <w:bCs/>
+          <w:sz w:val="32"/>
+          <w:szCs w:val="32"/>
+          <w:u w:val="single"/>
+        </w:rPr>
+      </w:pPr>
+    </w:p>
+    <w:p>
+      <w:pPr>
+        <w:jc w:val="center"/>
+        <w:rPr>
+          <w:b/>
+          <w:bCs/>
+          <w:sz w:val="32"/>
+          <w:szCs w:val="32"/>
+          <w:u w:val="single"/>
+        </w:rPr>
+      </w:pPr>
+    </w:p>
+    <w:p>
+      <w:pPr>
+        <w:jc w:val="center"/>
+        <w:rPr>
+          <w:b/>
+          <w:bCs/>
+          <w:sz w:val="32"/>
+          <w:szCs w:val="32"/>
+          <w:u w:val="single"/>
+        </w:rPr>
+      </w:pPr>
+    </w:p>
+    <w:p>
+      <w:pPr>
+        <w:jc w:val="center"/>
+        <w:rPr>
+          <w:b/>
+          <w:bCs/>
+          <w:sz w:val="32"/>
+          <w:szCs w:val="32"/>
+          <w:u w:val="single"/>
+        </w:rPr>
+      </w:pPr>
+    </w:p>
+    <w:p>
+      <w:pPr>
         <w:jc w:val="center"/>
         <w:rPr>
           <w:b/>
@@ -11938,33 +10967,9 @@
           <w:szCs w:val="32"/>
           <w:u w:val="single"/>
         </w:rPr>
-        <w:t>=========================</w:t>
-      </w:r>
-    </w:p>
-    <w:p>
-      <w:pPr>
-        <w:jc w:val="center"/>
-        <w:rPr>
-          <w:b/>
-          <w:bCs/>
-          <w:sz w:val="32"/>
-          <w:szCs w:val="32"/>
-          <w:u w:val="single"/>
-        </w:rPr>
-      </w:pPr>
-      <w:bookmarkStart w:id="0" w:name="_GoBack"/>
-      <w:bookmarkEnd w:id="0"/>
-      <w:r>
-        <w:rPr>
-          <w:b/>
-          <w:bCs/>
-          <w:sz w:val="32"/>
-          <w:szCs w:val="32"/>
-          <w:u w:val="single"/>
-        </w:rPr>
+        <w:lastRenderedPageBreak/>
         <w:t xml:space="preserve">TS </w:t>
       </w:r>
-      <w:proofErr w:type="spellStart"/>
       <w:r>
         <w:rPr>
           <w:b/>
@@ -11975,7 +10980,6 @@
         </w:rPr>
         <w:t>Krama</w:t>
       </w:r>
-      <w:proofErr w:type="spellEnd"/>
       <w:r>
         <w:rPr>
           <w:b/>
@@ -11984,29 +10988,7 @@
           <w:szCs w:val="32"/>
           <w:u w:val="single"/>
         </w:rPr>
-        <w:t xml:space="preserve"> </w:t>
-      </w:r>
-      <w:proofErr w:type="spellStart"/>
-      <w:r>
-        <w:rPr>
-          <w:b/>
-          <w:bCs/>
-          <w:sz w:val="32"/>
-          <w:szCs w:val="32"/>
-          <w:u w:val="single"/>
-        </w:rPr>
-        <w:t>Paatam</w:t>
-      </w:r>
-      <w:proofErr w:type="spellEnd"/>
-      <w:r>
-        <w:rPr>
-          <w:b/>
-          <w:bCs/>
-          <w:sz w:val="32"/>
-          <w:szCs w:val="32"/>
-          <w:u w:val="single"/>
-        </w:rPr>
-        <w:t xml:space="preserve"> – TS </w:t>
+        <w:t xml:space="preserve"> Paatam – TS </w:t>
       </w:r>
       <w:r>
         <w:rPr>
@@ -12353,7 +11335,7 @@
 </file>
 
 <file path=word/endnotes.xml><?xml version="1.0" encoding="utf-8"?>
-<w:endnotes xmlns:wpc="http://schemas.microsoft.com/office/word/2010/wordprocessingCanvas" xmlns:cx="http://schemas.microsoft.com/office/drawing/2014/chartex" xmlns:cx1="http://schemas.microsoft.com/office/drawing/2015/9/8/chartex" xmlns:mc="http://schemas.openxmlformats.org/markup-compatibility/2006" xmlns:o="urn:schemas-microsoft-com:office:office" xmlns:r="http://schemas.openxmlformats.org/officeDocument/2006/relationships" xmlns:m="http://schemas.openxmlformats.org/officeDocument/2006/math" xmlns:v="urn:schemas-microsoft-com:vml" xmlns:wp14="http://schemas.microsoft.com/office/word/2010/wordprocessingDrawing" xmlns:wp="http://schemas.openxmlformats.org/drawingml/2006/wordprocessingDrawing" xmlns:w10="urn:schemas-microsoft-com:office:word" xmlns:w="http://schemas.openxmlformats.org/wordprocessingml/2006/main" xmlns:w14="http://schemas.microsoft.com/office/word/2010/wordml" xmlns:w15="http://schemas.microsoft.com/office/word/2012/wordml" xmlns:w16se="http://schemas.microsoft.com/office/word/2015/wordml/symex" xmlns:wpg="http://schemas.microsoft.com/office/word/2010/wordprocessingGroup" xmlns:wpi="http://schemas.microsoft.com/office/word/2010/wordprocessingInk" xmlns:wne="http://schemas.microsoft.com/office/word/2006/wordml" xmlns:wps="http://schemas.microsoft.com/office/word/2010/wordprocessingShape" mc:Ignorable="w14 w15 w16se wp14">
+<w:endnotes xmlns:wpc="http://schemas.microsoft.com/office/word/2010/wordprocessingCanvas" xmlns:cx="http://schemas.microsoft.com/office/drawing/2014/chartex" xmlns:cx1="http://schemas.microsoft.com/office/drawing/2015/9/8/chartex" xmlns:cx2="http://schemas.microsoft.com/office/drawing/2015/10/21/chartex" xmlns:cx3="http://schemas.microsoft.com/office/drawing/2016/5/9/chartex" xmlns:cx4="http://schemas.microsoft.com/office/drawing/2016/5/10/chartex" xmlns:cx5="http://schemas.microsoft.com/office/drawing/2016/5/11/chartex" xmlns:cx6="http://schemas.microsoft.com/office/drawing/2016/5/12/chartex" xmlns:cx7="http://schemas.microsoft.com/office/drawing/2016/5/13/chartex" xmlns:cx8="http://schemas.microsoft.com/office/drawing/2016/5/14/chartex" xmlns:mc="http://schemas.openxmlformats.org/markup-compatibility/2006" xmlns:aink="http://schemas.microsoft.com/office/drawing/2016/ink" xmlns:am3d="http://schemas.microsoft.com/office/drawing/2017/model3d" xmlns:o="urn:schemas-microsoft-com:office:office" xmlns:r="http://schemas.openxmlformats.org/officeDocument/2006/relationships" xmlns:m="http://schemas.openxmlformats.org/officeDocument/2006/math" xmlns:v="urn:schemas-microsoft-com:vml" xmlns:wp14="http://schemas.microsoft.com/office/word/2010/wordprocessingDrawing" xmlns:wp="http://schemas.openxmlformats.org/drawingml/2006/wordprocessingDrawing" xmlns:w10="urn:schemas-microsoft-com:office:word" xmlns:w="http://schemas.openxmlformats.org/wordprocessingml/2006/main" xmlns:w14="http://schemas.microsoft.com/office/word/2010/wordml" xmlns:w15="http://schemas.microsoft.com/office/word/2012/wordml" xmlns:w16cex="http://schemas.microsoft.com/office/word/2018/wordml/cex" xmlns:w16cid="http://schemas.microsoft.com/office/word/2016/wordml/cid" xmlns:w16="http://schemas.microsoft.com/office/word/2018/wordml" xmlns:w16sdtdh="http://schemas.microsoft.com/office/word/2020/wordml/sdtdatahash" xmlns:w16se="http://schemas.microsoft.com/office/word/2015/wordml/symex" xmlns:wpg="http://schemas.microsoft.com/office/word/2010/wordprocessingGroup" xmlns:wpi="http://schemas.microsoft.com/office/word/2010/wordprocessingInk" xmlns:wne="http://schemas.microsoft.com/office/word/2006/wordml" xmlns:wps="http://schemas.microsoft.com/office/word/2010/wordprocessingShape" mc:Ignorable="w14 w15 w16se w16cid w16 w16cex w16sdtdh wp14">
   <w:endnote w:type="separator" w:id="-1">
     <w:p>
       <w:pPr>
@@ -12378,7 +11360,7 @@
 </file>
 
 <file path=word/footer1.xml><?xml version="1.0" encoding="utf-8"?>
-<w:ftr xmlns:wpc="http://schemas.microsoft.com/office/word/2010/wordprocessingCanvas" xmlns:cx="http://schemas.microsoft.com/office/drawing/2014/chartex" xmlns:cx1="http://schemas.microsoft.com/office/drawing/2015/9/8/chartex" xmlns:mc="http://schemas.openxmlformats.org/markup-compatibility/2006" xmlns:o="urn:schemas-microsoft-com:office:office" xmlns:r="http://schemas.openxmlformats.org/officeDocument/2006/relationships" xmlns:m="http://schemas.openxmlformats.org/officeDocument/2006/math" xmlns:v="urn:schemas-microsoft-com:vml" xmlns:wp14="http://schemas.microsoft.com/office/word/2010/wordprocessingDrawing" xmlns:wp="http://schemas.openxmlformats.org/drawingml/2006/wordprocessingDrawing" xmlns:w10="urn:schemas-microsoft-com:office:word" xmlns:w="http://schemas.openxmlformats.org/wordprocessingml/2006/main" xmlns:w14="http://schemas.microsoft.com/office/word/2010/wordml" xmlns:w15="http://schemas.microsoft.com/office/word/2012/wordml" xmlns:w16se="http://schemas.microsoft.com/office/word/2015/wordml/symex" xmlns:wpg="http://schemas.microsoft.com/office/word/2010/wordprocessingGroup" xmlns:wpi="http://schemas.microsoft.com/office/word/2010/wordprocessingInk" xmlns:wne="http://schemas.microsoft.com/office/word/2006/wordml" xmlns:wps="http://schemas.microsoft.com/office/word/2010/wordprocessingShape" mc:Ignorable="w14 w15 w16se wp14">
+<w:ftr xmlns:wpc="http://schemas.microsoft.com/office/word/2010/wordprocessingCanvas" xmlns:cx="http://schemas.microsoft.com/office/drawing/2014/chartex" xmlns:cx1="http://schemas.microsoft.com/office/drawing/2015/9/8/chartex" xmlns:cx2="http://schemas.microsoft.com/office/drawing/2015/10/21/chartex" xmlns:cx3="http://schemas.microsoft.com/office/drawing/2016/5/9/chartex" xmlns:cx4="http://schemas.microsoft.com/office/drawing/2016/5/10/chartex" xmlns:cx5="http://schemas.microsoft.com/office/drawing/2016/5/11/chartex" xmlns:cx6="http://schemas.microsoft.com/office/drawing/2016/5/12/chartex" xmlns:cx7="http://schemas.microsoft.com/office/drawing/2016/5/13/chartex" xmlns:cx8="http://schemas.microsoft.com/office/drawing/2016/5/14/chartex" xmlns:mc="http://schemas.openxmlformats.org/markup-compatibility/2006" xmlns:aink="http://schemas.microsoft.com/office/drawing/2016/ink" xmlns:am3d="http://schemas.microsoft.com/office/drawing/2017/model3d" xmlns:o="urn:schemas-microsoft-com:office:office" xmlns:r="http://schemas.openxmlformats.org/officeDocument/2006/relationships" xmlns:m="http://schemas.openxmlformats.org/officeDocument/2006/math" xmlns:v="urn:schemas-microsoft-com:vml" xmlns:wp14="http://schemas.microsoft.com/office/word/2010/wordprocessingDrawing" xmlns:wp="http://schemas.openxmlformats.org/drawingml/2006/wordprocessingDrawing" xmlns:w10="urn:schemas-microsoft-com:office:word" xmlns:w="http://schemas.openxmlformats.org/wordprocessingml/2006/main" xmlns:w14="http://schemas.microsoft.com/office/word/2010/wordml" xmlns:w15="http://schemas.microsoft.com/office/word/2012/wordml" xmlns:w16cex="http://schemas.microsoft.com/office/word/2018/wordml/cex" xmlns:w16cid="http://schemas.microsoft.com/office/word/2016/wordml/cid" xmlns:w16="http://schemas.microsoft.com/office/word/2018/wordml" xmlns:w16sdtdh="http://schemas.microsoft.com/office/word/2020/wordml/sdtdatahash" xmlns:w16se="http://schemas.microsoft.com/office/word/2015/wordml/symex" xmlns:wpg="http://schemas.microsoft.com/office/word/2010/wordprocessingGroup" xmlns:wpi="http://schemas.microsoft.com/office/word/2010/wordprocessingInk" xmlns:wne="http://schemas.microsoft.com/office/word/2006/wordml" xmlns:wps="http://schemas.microsoft.com/office/word/2010/wordprocessingShape" mc:Ignorable="w14 w15 w16se w16cid w16 w16cex w16sdtdh wp14">
   <w:p>
     <w:pPr>
       <w:pBdr>
@@ -12559,7 +11541,7 @@
 </file>
 
 <file path=word/footer2.xml><?xml version="1.0" encoding="utf-8"?>
-<w:ftr xmlns:wpc="http://schemas.microsoft.com/office/word/2010/wordprocessingCanvas" xmlns:cx="http://schemas.microsoft.com/office/drawing/2014/chartex" xmlns:cx1="http://schemas.microsoft.com/office/drawing/2015/9/8/chartex" xmlns:mc="http://schemas.openxmlformats.org/markup-compatibility/2006" xmlns:o="urn:schemas-microsoft-com:office:office" xmlns:r="http://schemas.openxmlformats.org/officeDocument/2006/relationships" xmlns:m="http://schemas.openxmlformats.org/officeDocument/2006/math" xmlns:v="urn:schemas-microsoft-com:vml" xmlns:wp14="http://schemas.microsoft.com/office/word/2010/wordprocessingDrawing" xmlns:wp="http://schemas.openxmlformats.org/drawingml/2006/wordprocessingDrawing" xmlns:w10="urn:schemas-microsoft-com:office:word" xmlns:w="http://schemas.openxmlformats.org/wordprocessingml/2006/main" xmlns:w14="http://schemas.microsoft.com/office/word/2010/wordml" xmlns:w15="http://schemas.microsoft.com/office/word/2012/wordml" xmlns:w16se="http://schemas.microsoft.com/office/word/2015/wordml/symex" xmlns:wpg="http://schemas.microsoft.com/office/word/2010/wordprocessingGroup" xmlns:wpi="http://schemas.microsoft.com/office/word/2010/wordprocessingInk" xmlns:wne="http://schemas.microsoft.com/office/word/2006/wordml" xmlns:wps="http://schemas.microsoft.com/office/word/2010/wordprocessingShape" mc:Ignorable="w14 w15 w16se wp14">
+<w:ftr xmlns:wpc="http://schemas.microsoft.com/office/word/2010/wordprocessingCanvas" xmlns:cx="http://schemas.microsoft.com/office/drawing/2014/chartex" xmlns:cx1="http://schemas.microsoft.com/office/drawing/2015/9/8/chartex" xmlns:cx2="http://schemas.microsoft.com/office/drawing/2015/10/21/chartex" xmlns:cx3="http://schemas.microsoft.com/office/drawing/2016/5/9/chartex" xmlns:cx4="http://schemas.microsoft.com/office/drawing/2016/5/10/chartex" xmlns:cx5="http://schemas.microsoft.com/office/drawing/2016/5/11/chartex" xmlns:cx6="http://schemas.microsoft.com/office/drawing/2016/5/12/chartex" xmlns:cx7="http://schemas.microsoft.com/office/drawing/2016/5/13/chartex" xmlns:cx8="http://schemas.microsoft.com/office/drawing/2016/5/14/chartex" xmlns:mc="http://schemas.openxmlformats.org/markup-compatibility/2006" xmlns:aink="http://schemas.microsoft.com/office/drawing/2016/ink" xmlns:am3d="http://schemas.microsoft.com/office/drawing/2017/model3d" xmlns:o="urn:schemas-microsoft-com:office:office" xmlns:r="http://schemas.openxmlformats.org/officeDocument/2006/relationships" xmlns:m="http://schemas.openxmlformats.org/officeDocument/2006/math" xmlns:v="urn:schemas-microsoft-com:vml" xmlns:wp14="http://schemas.microsoft.com/office/word/2010/wordprocessingDrawing" xmlns:wp="http://schemas.openxmlformats.org/drawingml/2006/wordprocessingDrawing" xmlns:w10="urn:schemas-microsoft-com:office:word" xmlns:w="http://schemas.openxmlformats.org/wordprocessingml/2006/main" xmlns:w14="http://schemas.microsoft.com/office/word/2010/wordml" xmlns:w15="http://schemas.microsoft.com/office/word/2012/wordml" xmlns:w16cex="http://schemas.microsoft.com/office/word/2018/wordml/cex" xmlns:w16cid="http://schemas.microsoft.com/office/word/2016/wordml/cid" xmlns:w16="http://schemas.microsoft.com/office/word/2018/wordml" xmlns:w16sdtdh="http://schemas.microsoft.com/office/word/2020/wordml/sdtdatahash" xmlns:w16se="http://schemas.microsoft.com/office/word/2015/wordml/symex" xmlns:wpg="http://schemas.microsoft.com/office/word/2010/wordprocessingGroup" xmlns:wpi="http://schemas.microsoft.com/office/word/2010/wordprocessingInk" xmlns:wne="http://schemas.microsoft.com/office/word/2006/wordml" xmlns:wps="http://schemas.microsoft.com/office/word/2010/wordprocessingShape" mc:Ignorable="w14 w15 w16se w16cid w16 w16cex w16sdtdh wp14">
   <w:p>
     <w:pPr>
       <w:pBdr>
@@ -12761,7 +11743,7 @@
 </file>
 
 <file path=word/footnotes.xml><?xml version="1.0" encoding="utf-8"?>
-<w:footnotes xmlns:wpc="http://schemas.microsoft.com/office/word/2010/wordprocessingCanvas" xmlns:cx="http://schemas.microsoft.com/office/drawing/2014/chartex" xmlns:cx1="http://schemas.microsoft.com/office/drawing/2015/9/8/chartex" xmlns:mc="http://schemas.openxmlformats.org/markup-compatibility/2006" xmlns:o="urn:schemas-microsoft-com:office:office" xmlns:r="http://schemas.openxmlformats.org/officeDocument/2006/relationships" xmlns:m="http://schemas.openxmlformats.org/officeDocument/2006/math" xmlns:v="urn:schemas-microsoft-com:vml" xmlns:wp14="http://schemas.microsoft.com/office/word/2010/wordprocessingDrawing" xmlns:wp="http://schemas.openxmlformats.org/drawingml/2006/wordprocessingDrawing" xmlns:w10="urn:schemas-microsoft-com:office:word" xmlns:w="http://schemas.openxmlformats.org/wordprocessingml/2006/main" xmlns:w14="http://schemas.microsoft.com/office/word/2010/wordml" xmlns:w15="http://schemas.microsoft.com/office/word/2012/wordml" xmlns:w16se="http://schemas.microsoft.com/office/word/2015/wordml/symex" xmlns:wpg="http://schemas.microsoft.com/office/word/2010/wordprocessingGroup" xmlns:wpi="http://schemas.microsoft.com/office/word/2010/wordprocessingInk" xmlns:wne="http://schemas.microsoft.com/office/word/2006/wordml" xmlns:wps="http://schemas.microsoft.com/office/word/2010/wordprocessingShape" mc:Ignorable="w14 w15 w16se wp14">
+<w:footnotes xmlns:wpc="http://schemas.microsoft.com/office/word/2010/wordprocessingCanvas" xmlns:cx="http://schemas.microsoft.com/office/drawing/2014/chartex" xmlns:cx1="http://schemas.microsoft.com/office/drawing/2015/9/8/chartex" xmlns:cx2="http://schemas.microsoft.com/office/drawing/2015/10/21/chartex" xmlns:cx3="http://schemas.microsoft.com/office/drawing/2016/5/9/chartex" xmlns:cx4="http://schemas.microsoft.com/office/drawing/2016/5/10/chartex" xmlns:cx5="http://schemas.microsoft.com/office/drawing/2016/5/11/chartex" xmlns:cx6="http://schemas.microsoft.com/office/drawing/2016/5/12/chartex" xmlns:cx7="http://schemas.microsoft.com/office/drawing/2016/5/13/chartex" xmlns:cx8="http://schemas.microsoft.com/office/drawing/2016/5/14/chartex" xmlns:mc="http://schemas.openxmlformats.org/markup-compatibility/2006" xmlns:aink="http://schemas.microsoft.com/office/drawing/2016/ink" xmlns:am3d="http://schemas.microsoft.com/office/drawing/2017/model3d" xmlns:o="urn:schemas-microsoft-com:office:office" xmlns:r="http://schemas.openxmlformats.org/officeDocument/2006/relationships" xmlns:m="http://schemas.openxmlformats.org/officeDocument/2006/math" xmlns:v="urn:schemas-microsoft-com:vml" xmlns:wp14="http://schemas.microsoft.com/office/word/2010/wordprocessingDrawing" xmlns:wp="http://schemas.openxmlformats.org/drawingml/2006/wordprocessingDrawing" xmlns:w10="urn:schemas-microsoft-com:office:word" xmlns:w="http://schemas.openxmlformats.org/wordprocessingml/2006/main" xmlns:w14="http://schemas.microsoft.com/office/word/2010/wordml" xmlns:w15="http://schemas.microsoft.com/office/word/2012/wordml" xmlns:w16cex="http://schemas.microsoft.com/office/word/2018/wordml/cex" xmlns:w16cid="http://schemas.microsoft.com/office/word/2016/wordml/cid" xmlns:w16="http://schemas.microsoft.com/office/word/2018/wordml" xmlns:w16sdtdh="http://schemas.microsoft.com/office/word/2020/wordml/sdtdatahash" xmlns:w16se="http://schemas.microsoft.com/office/word/2015/wordml/symex" xmlns:wpg="http://schemas.microsoft.com/office/word/2010/wordprocessingGroup" xmlns:wpi="http://schemas.microsoft.com/office/word/2010/wordprocessingInk" xmlns:wne="http://schemas.microsoft.com/office/word/2006/wordml" xmlns:wps="http://schemas.microsoft.com/office/word/2010/wordprocessingShape" mc:Ignorable="w14 w15 w16se w16cid w16 w16cex w16sdtdh wp14">
   <w:footnote w:type="separator" w:id="-1">
     <w:p>
       <w:pPr>
@@ -12786,7 +11768,7 @@
 </file>
 
 <file path=word/header1.xml><?xml version="1.0" encoding="utf-8"?>
-<w:hdr xmlns:wpc="http://schemas.microsoft.com/office/word/2010/wordprocessingCanvas" xmlns:cx="http://schemas.microsoft.com/office/drawing/2014/chartex" xmlns:cx1="http://schemas.microsoft.com/office/drawing/2015/9/8/chartex" xmlns:mc="http://schemas.openxmlformats.org/markup-compatibility/2006" xmlns:o="urn:schemas-microsoft-com:office:office" xmlns:r="http://schemas.openxmlformats.org/officeDocument/2006/relationships" xmlns:m="http://schemas.openxmlformats.org/officeDocument/2006/math" xmlns:v="urn:schemas-microsoft-com:vml" xmlns:wp14="http://schemas.microsoft.com/office/word/2010/wordprocessingDrawing" xmlns:wp="http://schemas.openxmlformats.org/drawingml/2006/wordprocessingDrawing" xmlns:w10="urn:schemas-microsoft-com:office:word" xmlns:w="http://schemas.openxmlformats.org/wordprocessingml/2006/main" xmlns:w14="http://schemas.microsoft.com/office/word/2010/wordml" xmlns:w15="http://schemas.microsoft.com/office/word/2012/wordml" xmlns:w16se="http://schemas.microsoft.com/office/word/2015/wordml/symex" xmlns:wpg="http://schemas.microsoft.com/office/word/2010/wordprocessingGroup" xmlns:wpi="http://schemas.microsoft.com/office/word/2010/wordprocessingInk" xmlns:wne="http://schemas.microsoft.com/office/word/2006/wordml" xmlns:wps="http://schemas.microsoft.com/office/word/2010/wordprocessingShape" mc:Ignorable="w14 w15 w16se wp14">
+<w:hdr xmlns:wpc="http://schemas.microsoft.com/office/word/2010/wordprocessingCanvas" xmlns:cx="http://schemas.microsoft.com/office/drawing/2014/chartex" xmlns:cx1="http://schemas.microsoft.com/office/drawing/2015/9/8/chartex" xmlns:cx2="http://schemas.microsoft.com/office/drawing/2015/10/21/chartex" xmlns:cx3="http://schemas.microsoft.com/office/drawing/2016/5/9/chartex" xmlns:cx4="http://schemas.microsoft.com/office/drawing/2016/5/10/chartex" xmlns:cx5="http://schemas.microsoft.com/office/drawing/2016/5/11/chartex" xmlns:cx6="http://schemas.microsoft.com/office/drawing/2016/5/12/chartex" xmlns:cx7="http://schemas.microsoft.com/office/drawing/2016/5/13/chartex" xmlns:cx8="http://schemas.microsoft.com/office/drawing/2016/5/14/chartex" xmlns:mc="http://schemas.openxmlformats.org/markup-compatibility/2006" xmlns:aink="http://schemas.microsoft.com/office/drawing/2016/ink" xmlns:am3d="http://schemas.microsoft.com/office/drawing/2017/model3d" xmlns:o="urn:schemas-microsoft-com:office:office" xmlns:r="http://schemas.openxmlformats.org/officeDocument/2006/relationships" xmlns:m="http://schemas.openxmlformats.org/officeDocument/2006/math" xmlns:v="urn:schemas-microsoft-com:vml" xmlns:wp14="http://schemas.microsoft.com/office/word/2010/wordprocessingDrawing" xmlns:wp="http://schemas.openxmlformats.org/drawingml/2006/wordprocessingDrawing" xmlns:w10="urn:schemas-microsoft-com:office:word" xmlns:w="http://schemas.openxmlformats.org/wordprocessingml/2006/main" xmlns:w14="http://schemas.microsoft.com/office/word/2010/wordml" xmlns:w15="http://schemas.microsoft.com/office/word/2012/wordml" xmlns:w16cex="http://schemas.microsoft.com/office/word/2018/wordml/cex" xmlns:w16cid="http://schemas.microsoft.com/office/word/2016/wordml/cid" xmlns:w16="http://schemas.microsoft.com/office/word/2018/wordml" xmlns:w16sdtdh="http://schemas.microsoft.com/office/word/2020/wordml/sdtdatahash" xmlns:w16se="http://schemas.microsoft.com/office/word/2015/wordml/symex" xmlns:wpg="http://schemas.microsoft.com/office/word/2010/wordprocessingGroup" xmlns:wpi="http://schemas.microsoft.com/office/word/2010/wordprocessingInk" xmlns:wne="http://schemas.microsoft.com/office/word/2006/wordml" xmlns:wps="http://schemas.microsoft.com/office/word/2010/wordprocessingShape" mc:Ignorable="w14 w15 w16se w16cid w16 w16cex w16sdtdh wp14">
   <w:p>
     <w:pPr>
       <w:pStyle w:val="Header"/>
@@ -12799,7 +11781,7 @@
 </file>
 
 <file path=word/header2.xml><?xml version="1.0" encoding="utf-8"?>
-<w:hdr xmlns:wpc="http://schemas.microsoft.com/office/word/2010/wordprocessingCanvas" xmlns:cx="http://schemas.microsoft.com/office/drawing/2014/chartex" xmlns:cx1="http://schemas.microsoft.com/office/drawing/2015/9/8/chartex" xmlns:mc="http://schemas.openxmlformats.org/markup-compatibility/2006" xmlns:o="urn:schemas-microsoft-com:office:office" xmlns:r="http://schemas.openxmlformats.org/officeDocument/2006/relationships" xmlns:m="http://schemas.openxmlformats.org/officeDocument/2006/math" xmlns:v="urn:schemas-microsoft-com:vml" xmlns:wp14="http://schemas.microsoft.com/office/word/2010/wordprocessingDrawing" xmlns:wp="http://schemas.openxmlformats.org/drawingml/2006/wordprocessingDrawing" xmlns:w10="urn:schemas-microsoft-com:office:word" xmlns:w="http://schemas.openxmlformats.org/wordprocessingml/2006/main" xmlns:w14="http://schemas.microsoft.com/office/word/2010/wordml" xmlns:w15="http://schemas.microsoft.com/office/word/2012/wordml" xmlns:w16se="http://schemas.microsoft.com/office/word/2015/wordml/symex" xmlns:wpg="http://schemas.microsoft.com/office/word/2010/wordprocessingGroup" xmlns:wpi="http://schemas.microsoft.com/office/word/2010/wordprocessingInk" xmlns:wne="http://schemas.microsoft.com/office/word/2006/wordml" xmlns:wps="http://schemas.microsoft.com/office/word/2010/wordprocessingShape" mc:Ignorable="w14 w15 w16se wp14">
+<w:hdr xmlns:wpc="http://schemas.microsoft.com/office/word/2010/wordprocessingCanvas" xmlns:cx="http://schemas.microsoft.com/office/drawing/2014/chartex" xmlns:cx1="http://schemas.microsoft.com/office/drawing/2015/9/8/chartex" xmlns:cx2="http://schemas.microsoft.com/office/drawing/2015/10/21/chartex" xmlns:cx3="http://schemas.microsoft.com/office/drawing/2016/5/9/chartex" xmlns:cx4="http://schemas.microsoft.com/office/drawing/2016/5/10/chartex" xmlns:cx5="http://schemas.microsoft.com/office/drawing/2016/5/11/chartex" xmlns:cx6="http://schemas.microsoft.com/office/drawing/2016/5/12/chartex" xmlns:cx7="http://schemas.microsoft.com/office/drawing/2016/5/13/chartex" xmlns:cx8="http://schemas.microsoft.com/office/drawing/2016/5/14/chartex" xmlns:mc="http://schemas.openxmlformats.org/markup-compatibility/2006" xmlns:aink="http://schemas.microsoft.com/office/drawing/2016/ink" xmlns:am3d="http://schemas.microsoft.com/office/drawing/2017/model3d" xmlns:o="urn:schemas-microsoft-com:office:office" xmlns:r="http://schemas.openxmlformats.org/officeDocument/2006/relationships" xmlns:m="http://schemas.openxmlformats.org/officeDocument/2006/math" xmlns:v="urn:schemas-microsoft-com:vml" xmlns:wp14="http://schemas.microsoft.com/office/word/2010/wordprocessingDrawing" xmlns:wp="http://schemas.openxmlformats.org/drawingml/2006/wordprocessingDrawing" xmlns:w10="urn:schemas-microsoft-com:office:word" xmlns:w="http://schemas.openxmlformats.org/wordprocessingml/2006/main" xmlns:w14="http://schemas.microsoft.com/office/word/2010/wordml" xmlns:w15="http://schemas.microsoft.com/office/word/2012/wordml" xmlns:w16cex="http://schemas.microsoft.com/office/word/2018/wordml/cex" xmlns:w16cid="http://schemas.microsoft.com/office/word/2016/wordml/cid" xmlns:w16="http://schemas.microsoft.com/office/word/2018/wordml" xmlns:w16sdtdh="http://schemas.microsoft.com/office/word/2020/wordml/sdtdatahash" xmlns:w16se="http://schemas.microsoft.com/office/word/2015/wordml/symex" xmlns:wpg="http://schemas.microsoft.com/office/word/2010/wordprocessingGroup" xmlns:wpi="http://schemas.microsoft.com/office/word/2010/wordprocessingInk" xmlns:wne="http://schemas.microsoft.com/office/word/2006/wordml" xmlns:wps="http://schemas.microsoft.com/office/word/2010/wordprocessingShape" mc:Ignorable="w14 w15 w16se w16cid w16 w16cex w16sdtdh wp14">
   <w:p>
     <w:pPr>
       <w:pStyle w:val="Header"/>
@@ -12812,7 +11794,7 @@
 </file>
 
 <file path=word/styles.xml><?xml version="1.0" encoding="utf-8"?>
-<w:styles xmlns:mc="http://schemas.openxmlformats.org/markup-compatibility/2006" xmlns:r="http://schemas.openxmlformats.org/officeDocument/2006/relationships" xmlns:w="http://schemas.openxmlformats.org/wordprocessingml/2006/main" xmlns:w14="http://schemas.microsoft.com/office/word/2010/wordml" xmlns:w15="http://schemas.microsoft.com/office/word/2012/wordml" xmlns:w16se="http://schemas.microsoft.com/office/word/2015/wordml/symex" mc:Ignorable="w14 w15 w16se">
+<w:styles xmlns:mc="http://schemas.openxmlformats.org/markup-compatibility/2006" xmlns:r="http://schemas.openxmlformats.org/officeDocument/2006/relationships" xmlns:w="http://schemas.openxmlformats.org/wordprocessingml/2006/main" xmlns:w14="http://schemas.microsoft.com/office/word/2010/wordml" xmlns:w15="http://schemas.microsoft.com/office/word/2012/wordml" xmlns:w16cex="http://schemas.microsoft.com/office/word/2018/wordml/cex" xmlns:w16cid="http://schemas.microsoft.com/office/word/2016/wordml/cid" xmlns:w16="http://schemas.microsoft.com/office/word/2018/wordml" xmlns:w16sdtdh="http://schemas.microsoft.com/office/word/2020/wordml/sdtdatahash" xmlns:w16se="http://schemas.microsoft.com/office/word/2015/wordml/symex" mc:Ignorable="w14 w15 w16se w16cid w16 w16cex w16sdtdh">
   <w:docDefaults>
     <w:rPrDefault>
       <w:rPr>
@@ -12822,7 +11804,7 @@
     </w:rPrDefault>
     <w:pPrDefault/>
   </w:docDefaults>
-  <w:latentStyles w:defLockedState="0" w:defUIPriority="99" w:defSemiHidden="0" w:defUnhideWhenUsed="0" w:defQFormat="0" w:count="371">
+  <w:latentStyles w:defLockedState="0" w:defUIPriority="99" w:defSemiHidden="0" w:defUnhideWhenUsed="0" w:defQFormat="0" w:count="376">
     <w:lsdException w:name="Normal" w:uiPriority="0" w:qFormat="1"/>
     <w:lsdException w:name="heading 1" w:uiPriority="9" w:qFormat="1"/>
     <w:lsdException w:name="heading 2" w:semiHidden="1" w:uiPriority="9" w:unhideWhenUsed="1" w:qFormat="1"/>
@@ -12928,7 +11910,6 @@
     <w:lsdException w:name="HTML Sample" w:semiHidden="1" w:unhideWhenUsed="1"/>
     <w:lsdException w:name="HTML Typewriter" w:semiHidden="1" w:unhideWhenUsed="1"/>
     <w:lsdException w:name="HTML Variable" w:semiHidden="1" w:unhideWhenUsed="1"/>
-    <w:lsdException w:name="Normal Table" w:semiHidden="1" w:unhideWhenUsed="1"/>
     <w:lsdException w:name="annotation subject" w:semiHidden="1" w:unhideWhenUsed="1"/>
     <w:lsdException w:name="No List" w:semiHidden="1" w:unhideWhenUsed="1"/>
     <w:lsdException w:name="Outline List 1" w:semiHidden="1" w:unhideWhenUsed="1"/>
@@ -12971,11 +11952,8 @@
     <w:lsdException w:name="Table Contemporary" w:semiHidden="1" w:unhideWhenUsed="1"/>
     <w:lsdException w:name="Table Elegant" w:semiHidden="1" w:unhideWhenUsed="1"/>
     <w:lsdException w:name="Table Professional" w:semiHidden="1" w:unhideWhenUsed="1"/>
-    <w:lsdException w:name="Table Subtle 1" w:semiHidden="1" w:unhideWhenUsed="1"/>
     <w:lsdException w:name="Table Subtle 2" w:semiHidden="1" w:unhideWhenUsed="1"/>
     <w:lsdException w:name="Table Web 1" w:semiHidden="1" w:unhideWhenUsed="1"/>
-    <w:lsdException w:name="Table Web 2" w:semiHidden="1" w:unhideWhenUsed="1"/>
-    <w:lsdException w:name="Table Web 3" w:semiHidden="1" w:unhideWhenUsed="1"/>
     <w:lsdException w:name="Balloon Text" w:semiHidden="1" w:unhideWhenUsed="1"/>
     <w:lsdException w:name="Table Grid" w:uiPriority="59"/>
     <w:lsdException w:name="Table Theme" w:semiHidden="1" w:unhideWhenUsed="1"/>
@@ -13194,6 +12172,11 @@
     <w:lsdException w:name="List Table 5 Dark Accent 6" w:uiPriority="50"/>
     <w:lsdException w:name="List Table 6 Colorful Accent 6" w:uiPriority="51"/>
     <w:lsdException w:name="List Table 7 Colorful Accent 6" w:uiPriority="52"/>
+    <w:lsdException w:name="Mention" w:semiHidden="1" w:unhideWhenUsed="1"/>
+    <w:lsdException w:name="Smart Hyperlink" w:semiHidden="1" w:unhideWhenUsed="1"/>
+    <w:lsdException w:name="Hashtag" w:semiHidden="1" w:unhideWhenUsed="1"/>
+    <w:lsdException w:name="Unresolved Mention" w:semiHidden="1" w:unhideWhenUsed="1"/>
+    <w:lsdException w:name="Smart Link" w:semiHidden="1" w:unhideWhenUsed="1"/>
   </w:latentStyles>
   <w:style w:type="paragraph" w:default="1" w:styleId="Normal">
     <w:name w:val="Normal"/>

</xml_diff>